<commit_message>
Update documents regarding tuning parameters
</commit_message>
<xml_diff>
--- a/OTR analyses/tuning-parameters/tuning-parameters-results.docx
+++ b/OTR analyses/tuning-parameters/tuning-parameters-results.docx
@@ -71,7 +71,7 @@
         <w:pStyle w:val="Date"/>
       </w:pPr>
       <w:r>
-        <w:t xml:space="preserve">2023-08-07</w:t>
+        <w:t xml:space="preserve">2023-09-21</w:t>
       </w:r>
     </w:p>
     <w:p>
@@ -85,49 +85,97 @@
         <w:t xml:space="preserve"> </w:t>
       </w:r>
       <w:r>
-        <w:t xml:space="preserve">in the genetic algorithm (GA). Throughout this document, the performance of the</w:t>
-      </w:r>
-      <w:r>
-        <w:t xml:space="preserve"> </w:t>
-      </w:r>
-      <w:r>
-        <w:t xml:space="preserve">GA is assessed by the estimated value of the estimated optimal</w:t>
-      </w:r>
-      <w:r>
-        <w:t xml:space="preserve"> </w:t>
-      </w:r>
-      <w:r>
-        <w:t xml:space="preserve">regime. The GA maximizes the estimated value in the regime parameters, hence</w:t>
-      </w:r>
-      <w:r>
-        <w:t xml:space="preserve"> </w:t>
-      </w:r>
-      <w:r>
-        <w:t xml:space="preserve">optimization approaches that lead to larger estimaed values are better. The</w:t>
-      </w:r>
-      <w:r>
-        <w:t xml:space="preserve"> </w:t>
-      </w:r>
-      <w:r>
-        <w:t xml:space="preserve">performance is assessed on all five outcomes and 20 imputed data sets. For</w:t>
-      </w:r>
-      <w:r>
-        <w:t xml:space="preserve"> </w:t>
-      </w:r>
-      <w:r>
-        <w:t xml:space="preserve">computational reasons, we do not consider all 200 imputed data sets.</w:t>
-      </w:r>
-      <w:r>
-        <w:t xml:space="preserve"> </w:t>
-      </w:r>
-      <w:r>
-        <w:t xml:space="preserve">Nonetheless, 20 imputed data sets are sufficient to draw valuable conclusions.</w:t>
-      </w:r>
-      <w:r>
-        <w:t xml:space="preserve"> </w:t>
-      </w:r>
-      <w:r>
-        <w:t xml:space="preserve">This document contains two main parts:</w:t>
+        <w:t xml:space="preserve">in the genetic algorithm (GA) that is used in the implementation of the value</w:t>
+      </w:r>
+      <w:r>
+        <w:t xml:space="preserve"> </w:t>
+      </w:r>
+      <w:r>
+        <w:t xml:space="preserve">search estimator. Details on the value search estimator are provided at the end</w:t>
+      </w:r>
+      <w:r>
+        <w:t xml:space="preserve"> </w:t>
+      </w:r>
+      <w:r>
+        <w:t xml:space="preserve">of this document. Throughout this document, the performance of the GA is</w:t>
+      </w:r>
+      <w:r>
+        <w:t xml:space="preserve"> </w:t>
+      </w:r>
+      <w:r>
+        <w:t xml:space="preserve">assessed by the estimated value of the estimated optimal regime. The GA</w:t>
+      </w:r>
+      <w:r>
+        <w:t xml:space="preserve"> </w:t>
+      </w:r>
+      <w:r>
+        <w:t xml:space="preserve">maximizes the estimated value in the regime parameters, hence optimization</w:t>
+      </w:r>
+      <w:r>
+        <w:t xml:space="preserve"> </w:t>
+      </w:r>
+      <w:r>
+        <w:t xml:space="preserve">approaches that lead to larger estimated values are better. Throughout this</w:t>
+      </w:r>
+      <w:r>
+        <w:t xml:space="preserve"> </w:t>
+      </w:r>
+      <w:r>
+        <w:t xml:space="preserve">document, an</w:t>
+      </w:r>
+      <w:r>
+        <w:t xml:space="preserve"> </w:t>
+      </w:r>
+      <w:r>
+        <w:rPr>
+          <w:iCs/>
+          <w:i/>
+        </w:rPr>
+        <w:t xml:space="preserve">optimization approach</w:t>
+      </w:r>
+      <w:r>
+        <w:t xml:space="preserve"> </w:t>
+      </w:r>
+      <w:r>
+        <w:t xml:space="preserve">is defined as the combination of tuning</w:t>
+      </w:r>
+      <w:r>
+        <w:t xml:space="preserve"> </w:t>
+      </w:r>
+      <w:r>
+        <w:t xml:space="preserve">parameters (i.e., population size), starting values and number of independent</w:t>
+      </w:r>
+      <w:r>
+        <w:t xml:space="preserve"> </w:t>
+      </w:r>
+      <w:r>
+        <w:t xml:space="preserve">runs in the GA.</w:t>
+      </w:r>
+    </w:p>
+    <w:p>
+      <w:pPr>
+        <w:pStyle w:val="BodyText"/>
+      </w:pPr>
+      <w:r>
+        <w:t xml:space="preserve">The performance of the optimization approaches is assessed on all five outcomes</w:t>
+      </w:r>
+      <w:r>
+        <w:t xml:space="preserve"> </w:t>
+      </w:r>
+      <w:r>
+        <w:t xml:space="preserve">and 20 imputed data sets. For computational reasons, we do not consider all 200</w:t>
+      </w:r>
+      <w:r>
+        <w:t xml:space="preserve"> </w:t>
+      </w:r>
+      <w:r>
+        <w:t xml:space="preserve">imputed data sets. Nonetheless, 20 imputed data sets are sufficient to draw</w:t>
+      </w:r>
+      <w:r>
+        <w:t xml:space="preserve"> </w:t>
+      </w:r>
+      <w:r>
+        <w:t xml:space="preserve">valuable conclusions. This document contains two main parts:</w:t>
       </w:r>
     </w:p>
     <w:p>
@@ -145,13 +193,13 @@
         <w:t xml:space="preserve"> </w:t>
       </w:r>
       <w:r>
-        <w:t xml:space="preserve">this part, the regime estimated by Q-learning provides the starting values for</w:t>
-      </w:r>
-      <w:r>
-        <w:t xml:space="preserve"> </w:t>
-      </w:r>
-      <w:r>
-        <w:t xml:space="preserve">the GA.</w:t>
+        <w:t xml:space="preserve">this part, the regime parameters estimated by Q-learning provide the starting</w:t>
+      </w:r>
+      <w:r>
+        <w:t xml:space="preserve"> </w:t>
+      </w:r>
+      <w:r>
+        <w:t xml:space="preserve">values for the GA.</w:t>
       </w:r>
     </w:p>
     <w:p>
@@ -184,7 +232,7 @@
         <w:t xml:space="preserve">values.</w:t>
       </w:r>
     </w:p>
-    <w:bookmarkStart w:id="34" w:name="Xa01c2ea48010abfd7e7ce6cf3cc85329eeb6031"/>
+    <w:bookmarkStart w:id="37" w:name="Xa01c2ea48010abfd7e7ce6cf3cc85329eeb6031"/>
     <w:p>
       <w:pPr>
         <w:pStyle w:val="Heading1"/>
@@ -198,13 +246,7 @@
         <w:pStyle w:val="FirstParagraph"/>
       </w:pPr>
       <w:r>
-        <w:t xml:space="preserve">A GA is used in the value search estimator that is implemented in</w:t>
-      </w:r>
-      <w:r>
-        <w:t xml:space="preserve"> </w:t>
-      </w:r>
-      <w:r>
-        <w:t xml:space="preserve">the</w:t>
+        <w:t xml:space="preserve">A GA is used in the value search estimator that is implemented in the</w:t>
       </w:r>
       <w:r>
         <w:t xml:space="preserve"> </w:t>
@@ -219,13 +261,13 @@
         <w:t xml:space="preserve"> </w:t>
       </w:r>
       <w:r>
-        <w:t xml:space="preserve">R-package. This package relies on the GA that</w:t>
-      </w:r>
-      <w:r>
-        <w:t xml:space="preserve"> </w:t>
-      </w:r>
-      <w:r>
-        <w:t xml:space="preserve">is implemented in the</w:t>
+        <w:t xml:space="preserve">R-package. This package relies on the GA that is implemented in</w:t>
+      </w:r>
+      <w:r>
+        <w:t xml:space="preserve"> </w:t>
+      </w:r>
+      <w:r>
+        <w:t xml:space="preserve">the</w:t>
       </w:r>
       <w:r>
         <w:t xml:space="preserve"> </w:t>
@@ -240,19 +282,19 @@
         <w:t xml:space="preserve"> </w:t>
       </w:r>
       <w:r>
-        <w:t xml:space="preserve">R-package. While a GA typically</w:t>
-      </w:r>
-      <w:r>
-        <w:t xml:space="preserve"> </w:t>
-      </w:r>
-      <w:r>
-        <w:t xml:space="preserve">has many tuning parameters, the most important tuning parameter is the</w:t>
-      </w:r>
-      <w:r>
-        <w:t xml:space="preserve"> </w:t>
-      </w:r>
-      <w:r>
-        <w:t xml:space="preserve">population size. In the documentation of the</w:t>
+        <w:t xml:space="preserve">R-package. While a GA typically has many tuning parameters, the</w:t>
+      </w:r>
+      <w:r>
+        <w:t xml:space="preserve"> </w:t>
+      </w:r>
+      <w:r>
+        <w:t xml:space="preserve">most important tuning parameter is the population size. In the documentation of</w:t>
+      </w:r>
+      <w:r>
+        <w:t xml:space="preserve"> </w:t>
+      </w:r>
+      <w:r>
+        <w:t xml:space="preserve">the</w:t>
       </w:r>
       <w:r>
         <w:t xml:space="preserve"> </w:t>
@@ -267,49 +309,61 @@
         <w:t xml:space="preserve"> </w:t>
       </w:r>
       <w:r>
-        <w:t xml:space="preserve">package, it is illustrated</w:t>
-      </w:r>
-      <w:r>
-        <w:t xml:space="preserve"> </w:t>
-      </w:r>
-      <w:r>
-        <w:t xml:space="preserve">how the population size influences the performance of the GA for a wide variety</w:t>
-      </w:r>
-      <w:r>
-        <w:t xml:space="preserve"> </w:t>
-      </w:r>
-      <w:r>
-        <w:t xml:space="preserve">of benchmark objective functions. In these illustrations, a population size</w:t>
-      </w:r>
-      <w:r>
-        <w:t xml:space="preserve"> </w:t>
-      </w:r>
-      <w:r>
-        <w:t xml:space="preserve">between 1000 and 10.000 is used. Larger population sizes generally (but not</w:t>
-      </w:r>
-      <w:r>
-        <w:t xml:space="preserve"> </w:t>
-      </w:r>
-      <w:r>
-        <w:t xml:space="preserve">always) lead to better solutions, but at the price of a greatly increased</w:t>
-      </w:r>
-      <w:r>
-        <w:t xml:space="preserve"> </w:t>
-      </w:r>
-      <w:r>
-        <w:t xml:space="preserve">running time. This improved performance is expected because the theorems proving</w:t>
-      </w:r>
-      <w:r>
-        <w:t xml:space="preserve"> </w:t>
-      </w:r>
-      <w:r>
-        <w:t xml:space="preserve">that GAs find good solutions are asymptotic in the population</w:t>
-      </w:r>
-      <w:r>
-        <w:t xml:space="preserve"> </w:t>
-      </w:r>
-      <w:r>
-        <w:t xml:space="preserve">size (and number of generations).</w:t>
+        <w:t xml:space="preserve">package, it is illustrated how the population size influences the</w:t>
+      </w:r>
+      <w:r>
+        <w:t xml:space="preserve"> </w:t>
+      </w:r>
+      <w:r>
+        <w:t xml:space="preserve">performance of the GA for a wide variety of benchmark objective functions. In</w:t>
+      </w:r>
+      <w:r>
+        <w:t xml:space="preserve"> </w:t>
+      </w:r>
+      <w:r>
+        <w:t xml:space="preserve">these illustrations, a population size between 1000 and 10.000 is used. Larger</w:t>
+      </w:r>
+      <w:r>
+        <w:t xml:space="preserve"> </w:t>
+      </w:r>
+      <w:r>
+        <w:t xml:space="preserve">population sizes generally (but not always) lead to better solutions, but at the</w:t>
+      </w:r>
+      <w:r>
+        <w:t xml:space="preserve"> </w:t>
+      </w:r>
+      <w:r>
+        <w:t xml:space="preserve">price of a greatly increased running time. This improved performance is expected</w:t>
+      </w:r>
+      <w:r>
+        <w:t xml:space="preserve"> </w:t>
+      </w:r>
+      <w:r>
+        <w:t xml:space="preserve">because the theorems proving that GAs find good solutions are asymptotic in the</w:t>
+      </w:r>
+      <w:r>
+        <w:t xml:space="preserve"> </w:t>
+      </w:r>
+      <w:r>
+        <w:t xml:space="preserve">population size (and number of generations). Tuning parameters regarding the</w:t>
+      </w:r>
+      <w:r>
+        <w:t xml:space="preserve"> </w:t>
+      </w:r>
+      <w:r>
+        <w:t xml:space="preserve">number of generations is left unmodified at the default values in</w:t>
+      </w:r>
+      <w:r>
+        <w:t xml:space="preserve"> </w:t>
+      </w:r>
+      <w:r>
+        <w:rPr>
+          <w:rStyle w:val="VerbatimChar"/>
+        </w:rPr>
+        <w:t xml:space="preserve">rgenoud</w:t>
+      </w:r>
+      <w:r>
+        <w:t xml:space="preserve">.</w:t>
       </w:r>
     </w:p>
     <w:p>
@@ -317,13 +371,13 @@
         <w:pStyle w:val="BodyText"/>
       </w:pPr>
       <w:r>
-        <w:t xml:space="preserve">There is no guarantee that the treatment regime found by the GA</w:t>
-      </w:r>
-      <w:r>
-        <w:t xml:space="preserve"> </w:t>
-      </w:r>
-      <w:r>
-        <w:t xml:space="preserve">corresponds to the global optimum. A</w:t>
+        <w:t xml:space="preserve">There is no guarantee that the treatment regime found by the GA corresponds to</w:t>
+      </w:r>
+      <w:r>
+        <w:t xml:space="preserve"> </w:t>
+      </w:r>
+      <w:r>
+        <w:t xml:space="preserve">the global optimum. A</w:t>
       </w:r>
       <w:r>
         <w:t xml:space="preserve"> </w:t>
@@ -339,31 +393,25 @@
         <w:t xml:space="preserve"> </w:t>
       </w:r>
       <w:r>
-        <w:t xml:space="preserve">appropriate way to assess whether</w:t>
-      </w:r>
-      <w:r>
-        <w:t xml:space="preserve"> </w:t>
-      </w:r>
-      <w:r>
-        <w:t xml:space="preserve">the tuning parameters are appropriate is to run the GA multiple</w:t>
-      </w:r>
-      <w:r>
-        <w:t xml:space="preserve"> </w:t>
-      </w:r>
-      <w:r>
-        <w:t xml:space="preserve">times with a different seed (and possibly different starting values). If the</w:t>
-      </w:r>
-      <w:r>
-        <w:t xml:space="preserve"> </w:t>
-      </w:r>
-      <w:r>
-        <w:t xml:space="preserve">estimated treatment regimes across these different runs are (nearly) equivalent,</w:t>
-      </w:r>
-      <w:r>
-        <w:t xml:space="preserve"> </w:t>
-      </w:r>
-      <w:r>
-        <w:t xml:space="preserve">then this</w:t>
+        <w:t xml:space="preserve">appropriate way to assess whether the tuning</w:t>
+      </w:r>
+      <w:r>
+        <w:t xml:space="preserve"> </w:t>
+      </w:r>
+      <w:r>
+        <w:t xml:space="preserve">parameters are appropriate is to run the GA multiple times with a different seed</w:t>
+      </w:r>
+      <w:r>
+        <w:t xml:space="preserve"> </w:t>
+      </w:r>
+      <w:r>
+        <w:t xml:space="preserve">(and possibly different starting values). If the estimated treatment regimes</w:t>
+      </w:r>
+      <w:r>
+        <w:t xml:space="preserve"> </w:t>
+      </w:r>
+      <w:r>
+        <w:t xml:space="preserve">across these different runs are (nearly) equivalent, then this</w:t>
       </w:r>
       <w:r>
         <w:t xml:space="preserve"> </w:t>
@@ -379,25 +427,49 @@
         <w:t xml:space="preserve"> </w:t>
       </w:r>
       <w:r>
-        <w:t xml:space="preserve">be evidence that the population size and other tuning</w:t>
-      </w:r>
-      <w:r>
-        <w:t xml:space="preserve"> </w:t>
-      </w:r>
-      <w:r>
-        <w:t xml:space="preserve">parameters are appropriate. Nevertheless, this does not provide an absolute</w:t>
-      </w:r>
-      <w:r>
-        <w:t xml:space="preserve"> </w:t>
-      </w:r>
-      <w:r>
-        <w:t xml:space="preserve">guarantee that a good solution, let alone a global optimum will be found. This</w:t>
-      </w:r>
-      <w:r>
-        <w:t xml:space="preserve"> </w:t>
-      </w:r>
-      <w:r>
-        <w:t xml:space="preserve">is also illustrated with the data further on.</w:t>
+        <w:t xml:space="preserve">be</w:t>
+      </w:r>
+      <w:r>
+        <w:t xml:space="preserve"> </w:t>
+      </w:r>
+      <w:r>
+        <w:t xml:space="preserve">evidence that the population size and other tuning parameters are appropriate.</w:t>
+      </w:r>
+      <w:r>
+        <w:t xml:space="preserve"> </w:t>
+      </w:r>
+      <w:r>
+        <w:t xml:space="preserve">Nevertheless, this does not provide an absolute guarantee that a good solution,</w:t>
+      </w:r>
+      <w:r>
+        <w:t xml:space="preserve"> </w:t>
+      </w:r>
+      <w:r>
+        <w:t xml:space="preserve">let alone a global optimum will be found. In fact, one should instead compare</w:t>
+      </w:r>
+      <w:r>
+        <w:t xml:space="preserve"> </w:t>
+      </w:r>
+      <w:r>
+        <w:t xml:space="preserve">different optimization approaches in terms of the corresponding maximized</w:t>
+      </w:r>
+      <w:r>
+        <w:t xml:space="preserve"> </w:t>
+      </w:r>
+      <w:r>
+        <w:t xml:space="preserve">objective functions, i.e., the estimated values. Further on, it is illustrated</w:t>
+      </w:r>
+      <w:r>
+        <w:t xml:space="preserve"> </w:t>
+      </w:r>
+      <w:r>
+        <w:t xml:space="preserve">with the Browne data that small variability between independent runs can indeed</w:t>
+      </w:r>
+      <w:r>
+        <w:t xml:space="preserve"> </w:t>
+      </w:r>
+      <w:r>
+        <w:t xml:space="preserve">be a misleading indicator of good performance.</w:t>
       </w:r>
     </w:p>
     <w:p>
@@ -454,7 +526,7 @@
         <w:t xml:space="preserve"> </w:t>
       </w:r>
       <w:r>
-        <w:t xml:space="preserve">algorithm implemented by</w:t>
+        <w:t xml:space="preserve">algorithm implemented in</w:t>
       </w:r>
       <w:r>
         <w:t xml:space="preserve"> </w:t>
@@ -504,13 +576,13 @@
         <w:pStyle w:val="BodyText"/>
       </w:pPr>
       <w:r>
-        <w:t xml:space="preserve">In the remainder of this section, we will vary two distinct aspects of the</w:t>
-      </w:r>
-      <w:r>
-        <w:t xml:space="preserve"> </w:t>
-      </w:r>
-      <w:r>
-        <w:t xml:space="preserve">tuning parameters:</w:t>
+        <w:t xml:space="preserve">In the remainder of this section, we will vary two aspects of the tuning</w:t>
+      </w:r>
+      <w:r>
+        <w:t xml:space="preserve"> </w:t>
+      </w:r>
+      <w:r>
+        <w:t xml:space="preserve">parameters:</w:t>
       </w:r>
     </w:p>
     <w:p>
@@ -728,7 +800,19 @@
         <w:t xml:space="preserve"> </w:t>
       </w:r>
       <w:r>
-        <w:t xml:space="preserve">in this subsection should be interpreted with this in mind.</w:t>
+        <w:t xml:space="preserve">in this subsection should be interpreted with this in mind. In fact, the results</w:t>
+      </w:r>
+      <w:r>
+        <w:t xml:space="preserve"> </w:t>
+      </w:r>
+      <w:r>
+        <w:t xml:space="preserve">in this and the next subsection provide a warning against using the variability</w:t>
+      </w:r>
+      <w:r>
+        <w:t xml:space="preserve"> </w:t>
+      </w:r>
+      <w:r>
+        <w:t xml:space="preserve">between independent runs of the GA as a measure of performance.</w:t>
       </w:r>
     </w:p>
     <w:p>
@@ -766,37 +850,37 @@
         <w:t xml:space="preserve"> </w:t>
       </w:r>
       <w:r>
-        <w:t xml:space="preserve">summarize how much variability there is in multiple independent runs of the</w:t>
-      </w:r>
-      <w:r>
-        <w:t xml:space="preserve"> </w:t>
-      </w:r>
-      <w:r>
-        <w:t xml:space="preserve">GA on the same data. The average standard deviation is given as a percentage of</w:t>
-      </w:r>
-      <w:r>
-        <w:t xml:space="preserve"> </w:t>
-      </w:r>
-      <w:r>
-        <w:t xml:space="preserve">the range of the corresponding scale. This allows us to better appreciate how</w:t>
-      </w:r>
-      <w:r>
-        <w:t xml:space="preserve"> </w:t>
-      </w:r>
-      <w:r>
-        <w:t xml:space="preserve">large the variation is between multiple runs of the GA. The last</w:t>
-      </w:r>
-      <w:r>
-        <w:t xml:space="preserve"> </w:t>
-      </w:r>
-      <w:r>
-        <w:t xml:space="preserve">column contains the corresponding standard error for the estimated average</w:t>
-      </w:r>
-      <w:r>
-        <w:t xml:space="preserve"> </w:t>
-      </w:r>
-      <w:r>
-        <w:t xml:space="preserve">standard deviation.</w:t>
+        <w:t xml:space="preserve">summarize how much variability there is in multiple independent runs of the GA</w:t>
+      </w:r>
+      <w:r>
+        <w:t xml:space="preserve"> </w:t>
+      </w:r>
+      <w:r>
+        <w:t xml:space="preserve">on the same data. The average standard deviation is given as a percentage of the</w:t>
+      </w:r>
+      <w:r>
+        <w:t xml:space="preserve"> </w:t>
+      </w:r>
+      <w:r>
+        <w:t xml:space="preserve">range of the corresponding scale. This allows us to better appreciate the</w:t>
+      </w:r>
+      <w:r>
+        <w:t xml:space="preserve"> </w:t>
+      </w:r>
+      <w:r>
+        <w:t xml:space="preserve">magnitude of the variation between multiple runs of the GA. The last column</w:t>
+      </w:r>
+      <w:r>
+        <w:t xml:space="preserve"> </w:t>
+      </w:r>
+      <w:r>
+        <w:t xml:space="preserve">contains the corresponding standard error for the estimated average standard</w:t>
+      </w:r>
+      <w:r>
+        <w:t xml:space="preserve"> </w:t>
+      </w:r>
+      <w:r>
+        <w:t xml:space="preserve">deviation.</w:t>
       </w:r>
     </w:p>
     <w:tbl>
@@ -1985,7 +2069,7 @@
         <w:pStyle w:val="FirstParagraph"/>
       </w:pPr>
       <w:r>
-        <w:t xml:space="preserve">We should be careful in interpreting the above results. Indeed, little variation</w:t>
+        <w:t xml:space="preserve">The above results should be interpreted with caution. Indeed, little variation</w:t>
       </w:r>
       <w:r>
         <w:t xml:space="preserve"> </w:t>
@@ -2031,7 +2115,7 @@
       </w:r>
     </w:p>
     <w:bookmarkEnd w:id="23"/>
-    <w:bookmarkStart w:id="33" w:name="comparison-of-optimization-strategies"/>
+    <w:bookmarkStart w:id="36" w:name="comparison-of-optimization-strategies"/>
     <w:p>
       <w:pPr>
         <w:pStyle w:val="Heading2"/>
@@ -2124,100 +2208,6 @@
         <w:pStyle w:val="BodyText"/>
       </w:pPr>
       <w:r>
-        <w:t xml:space="preserve">The above figure leads to important insights.</w:t>
-      </w:r>
-    </w:p>
-    <w:p>
-      <w:pPr>
-        <w:numPr>
-          <w:ilvl w:val="0"/>
-          <w:numId w:val="1005"/>
-        </w:numPr>
-        <w:pStyle w:val="Compact"/>
-      </w:pPr>
-      <w:r>
-        <w:t xml:space="preserve">In some imputed data sets, the difference between the optimization</w:t>
-      </w:r>
-      <w:r>
-        <w:t xml:space="preserve"> </w:t>
-      </w:r>
-      <w:r>
-        <w:t xml:space="preserve">approaches is very substantial, e.g., first imputation for FAMFUN. In other</w:t>
-      </w:r>
-      <w:r>
-        <w:t xml:space="preserve"> </w:t>
-      </w:r>
-      <w:r>
-        <w:t xml:space="preserve">imputed data sets, there is little difference between the optimization</w:t>
-      </w:r>
-      <w:r>
-        <w:t xml:space="preserve"> </w:t>
-      </w:r>
-      <w:r>
-        <w:t xml:space="preserve">approaches, e.g., first imputation for MADRS.</w:t>
-      </w:r>
-    </w:p>
-    <w:p>
-      <w:pPr>
-        <w:numPr>
-          <w:ilvl w:val="0"/>
-          <w:numId w:val="1005"/>
-        </w:numPr>
-        <w:pStyle w:val="Compact"/>
-      </w:pPr>
-      <w:r>
-        <w:t xml:space="preserve">Multi-run approaches generally outperform the single-run approaches. This holds</w:t>
-      </w:r>
-      <w:r>
-        <w:t xml:space="preserve"> </w:t>
-      </w:r>
-      <w:r>
-        <w:t xml:space="preserve">for all outcomes and most imputed data sets. This is expected behavior.</w:t>
-      </w:r>
-    </w:p>
-    <w:p>
-      <w:pPr>
-        <w:numPr>
-          <w:ilvl w:val="0"/>
-          <w:numId w:val="1005"/>
-        </w:numPr>
-        <w:pStyle w:val="Compact"/>
-      </w:pPr>
-      <w:r>
-        <w:t xml:space="preserve">There is no approach that consistently leads to the highest estimated value,</w:t>
-      </w:r>
-      <w:r>
-        <w:t xml:space="preserve"> </w:t>
-      </w:r>
-      <w:r>
-        <w:t xml:space="preserve">even looking at each outcome separately.</w:t>
-      </w:r>
-    </w:p>
-    <w:p>
-      <w:pPr>
-        <w:pStyle w:val="FirstParagraph"/>
-      </w:pPr>
-      <w:r>
-        <w:t xml:space="preserve">Taking the above observations into account, we reproduce the plot above but now</w:t>
-      </w:r>
-      <w:r>
-        <w:t xml:space="preserve"> </w:t>
-      </w:r>
-      <w:r>
-        <w:t xml:space="preserve">only including the multi-run approaches. This allows us to better examine the</w:t>
-      </w:r>
-      <w:r>
-        <w:t xml:space="preserve"> </w:t>
-      </w:r>
-      <w:r>
-        <w:t xml:space="preserve">differences between the multi-run approaches.</w:t>
-      </w:r>
-    </w:p>
-    <w:p>
-      <w:pPr>
-        <w:pStyle w:val="BodyText"/>
-      </w:pPr>
-      <w:r>
         <w:drawing>
           <wp:inline>
             <wp:extent cx="5334000" cy="2133600"/>
@@ -2265,807 +2255,127 @@
         <w:pStyle w:val="BodyText"/>
       </w:pPr>
       <w:r>
-        <w:t xml:space="preserve">In the following table, we summarize the proportion of times each optimization</w:t>
-      </w:r>
-      <w:r>
-        <w:t xml:space="preserve"> </w:t>
-      </w:r>
-      <w:r>
-        <w:t xml:space="preserve">approach is best across the imputed data sets, stratified by outcome. Note that</w:t>
-      </w:r>
-      <w:r>
-        <w:t xml:space="preserve"> </w:t>
-      </w:r>
-      <w:r>
-        <w:t xml:space="preserve">the proportions for each outcome sometimes sum to values larger than 1. This is</w:t>
-      </w:r>
-      <w:r>
-        <w:t xml:space="preserve"> </w:t>
-      </w:r>
-      <w:r>
-        <w:t xml:space="preserve">not an error since different optimization approaches lead to the same solution</w:t>
-      </w:r>
-      <w:r>
-        <w:t xml:space="preserve"> </w:t>
-      </w:r>
-      <w:r>
-        <w:t xml:space="preserve">in some settings. In that case, both approaches are counted as</w:t>
-      </w:r>
-      <w:r>
-        <w:t xml:space="preserve"> </w:t>
-      </w:r>
-      <w:r>
-        <w:t xml:space="preserve">“</w:t>
-      </w:r>
-      <w:r>
-        <w:t xml:space="preserve">best</w:t>
-      </w:r>
-      <w:r>
-        <w:t xml:space="preserve">”</w:t>
-      </w:r>
-      <w:r>
-        <w:t xml:space="preserve"> </w:t>
-      </w:r>
-      <w:r>
-        <w:t xml:space="preserve">for that</w:t>
-      </w:r>
-      <w:r>
-        <w:t xml:space="preserve"> </w:t>
-      </w:r>
-      <w:r>
-        <w:t xml:space="preserve">imputed data set. This table shows us that:</w:t>
+        <w:t xml:space="preserve">The above figure leads to important insights.</w:t>
       </w:r>
     </w:p>
     <w:p>
       <w:pPr>
         <w:numPr>
           <w:ilvl w:val="0"/>
-          <w:numId w:val="1006"/>
+          <w:numId w:val="1005"/>
         </w:numPr>
         <w:pStyle w:val="Compact"/>
       </w:pPr>
       <w:r>
-        <w:t xml:space="preserve">20 runs with a population size of 500 performs best for CESD, FAMFUN, and MADRS.</w:t>
+        <w:t xml:space="preserve">In some imputed data sets, the difference between the optimization</w:t>
+      </w:r>
+      <w:r>
+        <w:t xml:space="preserve"> </w:t>
+      </w:r>
+      <w:r>
+        <w:t xml:space="preserve">approaches is very substantial, e.g., first imputation for FAMFUN. In other</w:t>
+      </w:r>
+      <w:r>
+        <w:t xml:space="preserve"> </w:t>
+      </w:r>
+      <w:r>
+        <w:t xml:space="preserve">imputed data sets, there is little difference between the optimization</w:t>
+      </w:r>
+      <w:r>
+        <w:t xml:space="preserve"> </w:t>
+      </w:r>
+      <w:r>
+        <w:t xml:space="preserve">approaches, e.g., first imputation for MADRS.</w:t>
       </w:r>
     </w:p>
     <w:p>
       <w:pPr>
         <w:numPr>
           <w:ilvl w:val="0"/>
-          <w:numId w:val="1006"/>
+          <w:numId w:val="1005"/>
         </w:numPr>
         <w:pStyle w:val="Compact"/>
       </w:pPr>
       <w:r>
-        <w:t xml:space="preserve">5 runs with a population size of 3000 performs best for SAS and VAS.</w:t>
-      </w:r>
-    </w:p>
-    <w:tbl>
-      <w:tblPr>
-        <w:tblStyle w:val="Table"/>
-        <w:tblW w:type="auto" w:w="0"/>
-        <w:tblLook w:firstRow="1" w:lastRow="0" w:firstColumn="0" w:lastColumn="0" w:noHBand="0" w:noVBand="0" w:val="0020"/>
-        <w:jc w:val="start"/>
-      </w:tblPr>
-      <w:tblGrid>
-        <w:gridCol w:w="1131"/>
-        <w:gridCol w:w="1131"/>
-        <w:gridCol w:w="1131"/>
-        <w:gridCol w:w="1131"/>
-        <w:gridCol w:w="1131"/>
-        <w:gridCol w:w="1131"/>
-        <w:gridCol w:w="1131"/>
-      </w:tblGrid>
-      <w:tr>
-        <w:trPr>
-          <w:tblHeader w:val="true"/>
-        </w:trPr>
-        <w:tc>
-          <w:tcPr/>
-          <w:p>
-            <w:pPr>
-              <w:pStyle w:val="Compact"/>
-              <w:jc w:val="right"/>
-            </w:pPr>
-            <w:r>
-              <w:t xml:space="preserve">population_size</w:t>
-            </w:r>
-          </w:p>
-        </w:tc>
-        <w:tc>
-          <w:tcPr/>
-          <w:p>
-            <w:pPr>
-              <w:pStyle w:val="Compact"/>
-              <w:jc w:val="right"/>
-            </w:pPr>
-            <w:r>
-              <w:t xml:space="preserve">multi_run</w:t>
-            </w:r>
-          </w:p>
-        </w:tc>
-        <w:tc>
-          <w:tcPr/>
-          <w:p>
-            <w:pPr>
-              <w:pStyle w:val="Compact"/>
-              <w:jc w:val="right"/>
-            </w:pPr>
-            <w:r>
-              <w:t xml:space="preserve">cesd</w:t>
-            </w:r>
-          </w:p>
-        </w:tc>
-        <w:tc>
-          <w:tcPr/>
-          <w:p>
-            <w:pPr>
-              <w:pStyle w:val="Compact"/>
-              <w:jc w:val="right"/>
-            </w:pPr>
-            <w:r>
-              <w:t xml:space="preserve">famfun</w:t>
-            </w:r>
-          </w:p>
-        </w:tc>
-        <w:tc>
-          <w:tcPr/>
-          <w:p>
-            <w:pPr>
-              <w:pStyle w:val="Compact"/>
-              <w:jc w:val="right"/>
-            </w:pPr>
-            <w:r>
-              <w:t xml:space="preserve">madrs</w:t>
-            </w:r>
-          </w:p>
-        </w:tc>
-        <w:tc>
-          <w:tcPr/>
-          <w:p>
-            <w:pPr>
-              <w:pStyle w:val="Compact"/>
-              <w:jc w:val="right"/>
-            </w:pPr>
-            <w:r>
-              <w:t xml:space="preserve">sas</w:t>
-            </w:r>
-          </w:p>
-        </w:tc>
-        <w:tc>
-          <w:tcPr/>
-          <w:p>
-            <w:pPr>
-              <w:pStyle w:val="Compact"/>
-              <w:jc w:val="right"/>
-            </w:pPr>
-            <w:r>
-              <w:t xml:space="preserve">vas</w:t>
-            </w:r>
-          </w:p>
-        </w:tc>
-      </w:tr>
-      <w:tr>
-        <w:tc>
-          <w:tcPr/>
-          <w:p>
-            <w:pPr>
-              <w:pStyle w:val="Compact"/>
-              <w:jc w:val="right"/>
-            </w:pPr>
-            <w:r>
-              <w:t xml:space="preserve">500</w:t>
-            </w:r>
-          </w:p>
-        </w:tc>
-        <w:tc>
-          <w:tcPr/>
-          <w:p>
-            <w:pPr>
-              <w:pStyle w:val="Compact"/>
-              <w:jc w:val="right"/>
-            </w:pPr>
-            <w:r>
-              <w:t xml:space="preserve">1</w:t>
-            </w:r>
-          </w:p>
-        </w:tc>
-        <w:tc>
-          <w:tcPr/>
-          <w:p>
-            <w:pPr>
-              <w:pStyle w:val="Compact"/>
-              <w:jc w:val="right"/>
-            </w:pPr>
-            <w:r>
-              <w:t xml:space="preserve">0.00</w:t>
-            </w:r>
-          </w:p>
-        </w:tc>
-        <w:tc>
-          <w:tcPr/>
-          <w:p>
-            <w:pPr>
-              <w:pStyle w:val="Compact"/>
-              <w:jc w:val="right"/>
-            </w:pPr>
-            <w:r>
-              <w:t xml:space="preserve">0.05</w:t>
-            </w:r>
-          </w:p>
-        </w:tc>
-        <w:tc>
-          <w:tcPr/>
-          <w:p>
-            <w:pPr>
-              <w:pStyle w:val="Compact"/>
-              <w:jc w:val="right"/>
-            </w:pPr>
-            <w:r>
-              <w:t xml:space="preserve">0.10</w:t>
-            </w:r>
-          </w:p>
-        </w:tc>
-        <w:tc>
-          <w:tcPr/>
-          <w:p>
-            <w:pPr>
-              <w:pStyle w:val="Compact"/>
-              <w:jc w:val="right"/>
-            </w:pPr>
-            <w:r>
-              <w:t xml:space="preserve">0.00</w:t>
-            </w:r>
-          </w:p>
-        </w:tc>
-        <w:tc>
-          <w:tcPr/>
-          <w:p>
-            <w:pPr>
-              <w:pStyle w:val="Compact"/>
-              <w:jc w:val="right"/>
-            </w:pPr>
-            <w:r>
-              <w:t xml:space="preserve">0.00</w:t>
-            </w:r>
-          </w:p>
-        </w:tc>
-      </w:tr>
-      <w:tr>
-        <w:tc>
-          <w:tcPr/>
-          <w:p>
-            <w:pPr>
-              <w:pStyle w:val="Compact"/>
-              <w:jc w:val="right"/>
-            </w:pPr>
-            <w:r>
-              <w:t xml:space="preserve">500</w:t>
-            </w:r>
-          </w:p>
-        </w:tc>
-        <w:tc>
-          <w:tcPr/>
-          <w:p>
-            <w:pPr>
-              <w:pStyle w:val="Compact"/>
-              <w:jc w:val="right"/>
-            </w:pPr>
-            <w:r>
-              <w:t xml:space="preserve">5</w:t>
-            </w:r>
-          </w:p>
-        </w:tc>
-        <w:tc>
-          <w:tcPr/>
-          <w:p>
-            <w:pPr>
-              <w:pStyle w:val="Compact"/>
-              <w:jc w:val="right"/>
-            </w:pPr>
-            <w:r>
-              <w:t xml:space="preserve">0.05</w:t>
-            </w:r>
-          </w:p>
-        </w:tc>
-        <w:tc>
-          <w:tcPr/>
-          <w:p>
-            <w:pPr>
-              <w:pStyle w:val="Compact"/>
-              <w:jc w:val="right"/>
-            </w:pPr>
-            <w:r>
-              <w:t xml:space="preserve">0.05</w:t>
-            </w:r>
-          </w:p>
-        </w:tc>
-        <w:tc>
-          <w:tcPr/>
-          <w:p>
-            <w:pPr>
-              <w:pStyle w:val="Compact"/>
-              <w:jc w:val="right"/>
-            </w:pPr>
-            <w:r>
-              <w:t xml:space="preserve">0.05</w:t>
-            </w:r>
-          </w:p>
-        </w:tc>
-        <w:tc>
-          <w:tcPr/>
-          <w:p>
-            <w:pPr>
-              <w:pStyle w:val="Compact"/>
-              <w:jc w:val="right"/>
-            </w:pPr>
-            <w:r>
-              <w:t xml:space="preserve">0.05</w:t>
-            </w:r>
-          </w:p>
-        </w:tc>
-        <w:tc>
-          <w:tcPr/>
-          <w:p>
-            <w:pPr>
-              <w:pStyle w:val="Compact"/>
-              <w:jc w:val="right"/>
-            </w:pPr>
-            <w:r>
-              <w:t xml:space="preserve">0.05</w:t>
-            </w:r>
-          </w:p>
-        </w:tc>
-      </w:tr>
-      <w:tr>
-        <w:tc>
-          <w:tcPr/>
-          <w:p>
-            <w:pPr>
-              <w:pStyle w:val="Compact"/>
-              <w:jc w:val="right"/>
-            </w:pPr>
-            <w:r>
-              <w:t xml:space="preserve">500</w:t>
-            </w:r>
-          </w:p>
-        </w:tc>
-        <w:tc>
-          <w:tcPr/>
-          <w:p>
-            <w:pPr>
-              <w:pStyle w:val="Compact"/>
-              <w:jc w:val="right"/>
-            </w:pPr>
-            <w:r>
-              <w:t xml:space="preserve">20</w:t>
-            </w:r>
-          </w:p>
-        </w:tc>
-        <w:tc>
-          <w:tcPr/>
-          <w:p>
-            <w:pPr>
-              <w:pStyle w:val="Compact"/>
-              <w:jc w:val="right"/>
-            </w:pPr>
-            <w:r>
-              <w:t xml:space="preserve">0.60</w:t>
-            </w:r>
-          </w:p>
-        </w:tc>
-        <w:tc>
-          <w:tcPr/>
-          <w:p>
-            <w:pPr>
-              <w:pStyle w:val="Compact"/>
-              <w:jc w:val="right"/>
-            </w:pPr>
-            <w:r>
-              <w:t xml:space="preserve">0.65</w:t>
-            </w:r>
-          </w:p>
-        </w:tc>
-        <w:tc>
-          <w:tcPr/>
-          <w:p>
-            <w:pPr>
-              <w:pStyle w:val="Compact"/>
-              <w:jc w:val="right"/>
-            </w:pPr>
-            <w:r>
-              <w:t xml:space="preserve">0.50</w:t>
-            </w:r>
-          </w:p>
-        </w:tc>
-        <w:tc>
-          <w:tcPr/>
-          <w:p>
-            <w:pPr>
-              <w:pStyle w:val="Compact"/>
-              <w:jc w:val="right"/>
-            </w:pPr>
-            <w:r>
-              <w:t xml:space="preserve">0.20</w:t>
-            </w:r>
-          </w:p>
-        </w:tc>
-        <w:tc>
-          <w:tcPr/>
-          <w:p>
-            <w:pPr>
-              <w:pStyle w:val="Compact"/>
-              <w:jc w:val="right"/>
-            </w:pPr>
-            <w:r>
-              <w:t xml:space="preserve">0.15</w:t>
-            </w:r>
-          </w:p>
-        </w:tc>
-      </w:tr>
-      <w:tr>
-        <w:tc>
-          <w:tcPr/>
-          <w:p>
-            <w:pPr>
-              <w:pStyle w:val="Compact"/>
-              <w:jc w:val="right"/>
-            </w:pPr>
-            <w:r>
-              <w:t xml:space="preserve">1000</w:t>
-            </w:r>
-          </w:p>
-        </w:tc>
-        <w:tc>
-          <w:tcPr/>
-          <w:p>
-            <w:pPr>
-              <w:pStyle w:val="Compact"/>
-              <w:jc w:val="right"/>
-            </w:pPr>
-            <w:r>
-              <w:t xml:space="preserve">1</w:t>
-            </w:r>
-          </w:p>
-        </w:tc>
-        <w:tc>
-          <w:tcPr/>
-          <w:p>
-            <w:pPr>
-              <w:pStyle w:val="Compact"/>
-              <w:jc w:val="right"/>
-            </w:pPr>
-            <w:r>
-              <w:t xml:space="preserve">0.05</w:t>
-            </w:r>
-          </w:p>
-        </w:tc>
-        <w:tc>
-          <w:tcPr/>
-          <w:p>
-            <w:pPr>
-              <w:pStyle w:val="Compact"/>
-              <w:jc w:val="right"/>
-            </w:pPr>
-            <w:r>
-              <w:t xml:space="preserve">0.05</w:t>
-            </w:r>
-          </w:p>
-        </w:tc>
-        <w:tc>
-          <w:tcPr/>
-          <w:p>
-            <w:pPr>
-              <w:pStyle w:val="Compact"/>
-              <w:jc w:val="right"/>
-            </w:pPr>
-            <w:r>
-              <w:t xml:space="preserve">0.05</w:t>
-            </w:r>
-          </w:p>
-        </w:tc>
-        <w:tc>
-          <w:tcPr/>
-          <w:p>
-            <w:pPr>
-              <w:pStyle w:val="Compact"/>
-              <w:jc w:val="right"/>
-            </w:pPr>
-            <w:r>
-              <w:t xml:space="preserve">0.00</w:t>
-            </w:r>
-          </w:p>
-        </w:tc>
-        <w:tc>
-          <w:tcPr/>
-          <w:p>
-            <w:pPr>
-              <w:pStyle w:val="Compact"/>
-              <w:jc w:val="right"/>
-            </w:pPr>
-            <w:r>
-              <w:t xml:space="preserve">0.05</w:t>
-            </w:r>
-          </w:p>
-        </w:tc>
-      </w:tr>
-      <w:tr>
-        <w:tc>
-          <w:tcPr/>
-          <w:p>
-            <w:pPr>
-              <w:pStyle w:val="Compact"/>
-              <w:jc w:val="right"/>
-            </w:pPr>
-            <w:r>
-              <w:t xml:space="preserve">1000</w:t>
-            </w:r>
-          </w:p>
-        </w:tc>
-        <w:tc>
-          <w:tcPr/>
-          <w:p>
-            <w:pPr>
-              <w:pStyle w:val="Compact"/>
-              <w:jc w:val="right"/>
-            </w:pPr>
-            <w:r>
-              <w:t xml:space="preserve">5</w:t>
-            </w:r>
-          </w:p>
-        </w:tc>
-        <w:tc>
-          <w:tcPr/>
-          <w:p>
-            <w:pPr>
-              <w:pStyle w:val="Compact"/>
-              <w:jc w:val="right"/>
-            </w:pPr>
-            <w:r>
-              <w:t xml:space="preserve">0.05</w:t>
-            </w:r>
-          </w:p>
-        </w:tc>
-        <w:tc>
-          <w:tcPr/>
-          <w:p>
-            <w:pPr>
-              <w:pStyle w:val="Compact"/>
-              <w:jc w:val="right"/>
-            </w:pPr>
-            <w:r>
-              <w:t xml:space="preserve">0.05</w:t>
-            </w:r>
-          </w:p>
-        </w:tc>
-        <w:tc>
-          <w:tcPr/>
-          <w:p>
-            <w:pPr>
-              <w:pStyle w:val="Compact"/>
-              <w:jc w:val="right"/>
-            </w:pPr>
-            <w:r>
-              <w:t xml:space="preserve">0.10</w:t>
-            </w:r>
-          </w:p>
-        </w:tc>
-        <w:tc>
-          <w:tcPr/>
-          <w:p>
-            <w:pPr>
-              <w:pStyle w:val="Compact"/>
-              <w:jc w:val="right"/>
-            </w:pPr>
-            <w:r>
-              <w:t xml:space="preserve">0.10</w:t>
-            </w:r>
-          </w:p>
-        </w:tc>
-        <w:tc>
-          <w:tcPr/>
-          <w:p>
-            <w:pPr>
-              <w:pStyle w:val="Compact"/>
-              <w:jc w:val="right"/>
-            </w:pPr>
-            <w:r>
-              <w:t xml:space="preserve">0.25</w:t>
-            </w:r>
-          </w:p>
-        </w:tc>
-      </w:tr>
-      <w:tr>
-        <w:tc>
-          <w:tcPr/>
-          <w:p>
-            <w:pPr>
-              <w:pStyle w:val="Compact"/>
-              <w:jc w:val="right"/>
-            </w:pPr>
-            <w:r>
-              <w:t xml:space="preserve">3000</w:t>
-            </w:r>
-          </w:p>
-        </w:tc>
-        <w:tc>
-          <w:tcPr/>
-          <w:p>
-            <w:pPr>
-              <w:pStyle w:val="Compact"/>
-              <w:jc w:val="right"/>
-            </w:pPr>
-            <w:r>
-              <w:t xml:space="preserve">1</w:t>
-            </w:r>
-          </w:p>
-        </w:tc>
-        <w:tc>
-          <w:tcPr/>
-          <w:p>
-            <w:pPr>
-              <w:pStyle w:val="Compact"/>
-              <w:jc w:val="right"/>
-            </w:pPr>
-            <w:r>
-              <w:t xml:space="preserve">0.05</w:t>
-            </w:r>
-          </w:p>
-        </w:tc>
-        <w:tc>
-          <w:tcPr/>
-          <w:p>
-            <w:pPr>
-              <w:pStyle w:val="Compact"/>
-              <w:jc w:val="right"/>
-            </w:pPr>
-            <w:r>
-              <w:t xml:space="preserve">0.00</w:t>
-            </w:r>
-          </w:p>
-        </w:tc>
-        <w:tc>
-          <w:tcPr/>
-          <w:p>
-            <w:pPr>
-              <w:pStyle w:val="Compact"/>
-              <w:jc w:val="right"/>
-            </w:pPr>
-            <w:r>
-              <w:t xml:space="preserve">0.15</w:t>
-            </w:r>
-          </w:p>
-        </w:tc>
-        <w:tc>
-          <w:tcPr/>
-          <w:p>
-            <w:pPr>
-              <w:pStyle w:val="Compact"/>
-              <w:jc w:val="right"/>
-            </w:pPr>
-            <w:r>
-              <w:t xml:space="preserve">0.05</w:t>
-            </w:r>
-          </w:p>
-        </w:tc>
-        <w:tc>
-          <w:tcPr/>
-          <w:p>
-            <w:pPr>
-              <w:pStyle w:val="Compact"/>
-              <w:jc w:val="right"/>
-            </w:pPr>
-            <w:r>
-              <w:t xml:space="preserve">0.00</w:t>
-            </w:r>
-          </w:p>
-        </w:tc>
-      </w:tr>
-      <w:tr>
-        <w:tc>
-          <w:tcPr/>
-          <w:p>
-            <w:pPr>
-              <w:pStyle w:val="Compact"/>
-              <w:jc w:val="right"/>
-            </w:pPr>
-            <w:r>
-              <w:t xml:space="preserve">3000</w:t>
-            </w:r>
-          </w:p>
-        </w:tc>
-        <w:tc>
-          <w:tcPr/>
-          <w:p>
-            <w:pPr>
-              <w:pStyle w:val="Compact"/>
-              <w:jc w:val="right"/>
-            </w:pPr>
-            <w:r>
-              <w:t xml:space="preserve">5</w:t>
-            </w:r>
-          </w:p>
-        </w:tc>
-        <w:tc>
-          <w:tcPr/>
-          <w:p>
-            <w:pPr>
-              <w:pStyle w:val="Compact"/>
-              <w:jc w:val="right"/>
-            </w:pPr>
-            <w:r>
-              <w:t xml:space="preserve">0.20</w:t>
-            </w:r>
-          </w:p>
-        </w:tc>
-        <w:tc>
-          <w:tcPr/>
-          <w:p>
-            <w:pPr>
-              <w:pStyle w:val="Compact"/>
-              <w:jc w:val="right"/>
-            </w:pPr>
-            <w:r>
-              <w:t xml:space="preserve">0.25</w:t>
-            </w:r>
-          </w:p>
-        </w:tc>
-        <w:tc>
-          <w:tcPr/>
-          <w:p>
-            <w:pPr>
-              <w:pStyle w:val="Compact"/>
-              <w:jc w:val="right"/>
-            </w:pPr>
-            <w:r>
-              <w:t xml:space="preserve">0.05</w:t>
-            </w:r>
-          </w:p>
-        </w:tc>
-        <w:tc>
-          <w:tcPr/>
-          <w:p>
-            <w:pPr>
-              <w:pStyle w:val="Compact"/>
-              <w:jc w:val="right"/>
-            </w:pPr>
-            <w:r>
-              <w:t xml:space="preserve">0.60</w:t>
-            </w:r>
-          </w:p>
-        </w:tc>
-        <w:tc>
-          <w:tcPr/>
-          <w:p>
-            <w:pPr>
-              <w:pStyle w:val="Compact"/>
-              <w:jc w:val="right"/>
-            </w:pPr>
-            <w:r>
-              <w:t xml:space="preserve">0.70</w:t>
-            </w:r>
-          </w:p>
-        </w:tc>
-      </w:tr>
-    </w:tbl>
-    <w:p>
-      <w:pPr>
-        <w:pStyle w:val="BodyText"/>
-      </w:pPr>
-      <w:r>
-        <w:t xml:space="preserve">Hence, 2 approaches perform best for the five outcomes. Because this table does</w:t>
-      </w:r>
-      <w:r>
-        <w:t xml:space="preserve"> </w:t>
-      </w:r>
-      <w:r>
-        <w:t xml:space="preserve">not take into account the magnitude of the difference, we summarize the difference</w:t>
-      </w:r>
-      <w:r>
-        <w:t xml:space="preserve"> </w:t>
-      </w:r>
-      <w:r>
-        <w:t xml:space="preserve">in estimated values between these two approaches next in histograms.</w:t>
+        <w:t xml:space="preserve">Multi-run approaches generally outperform the single-run approaches. This holds</w:t>
+      </w:r>
+      <w:r>
+        <w:t xml:space="preserve"> </w:t>
+      </w:r>
+      <w:r>
+        <w:t xml:space="preserve">for all outcomes and most imputed data sets. This is expected behavior. Note that the</w:t>
+      </w:r>
+      <w:r>
+        <w:t xml:space="preserve"> </w:t>
+      </w:r>
+      <w:r>
+        <w:t xml:space="preserve">runs in single-run approaches are</w:t>
+      </w:r>
+      <w:r>
+        <w:t xml:space="preserve"> </w:t>
+      </w:r>
+      <w:r>
+        <w:rPr>
+          <w:iCs/>
+          <w:i/>
+        </w:rPr>
+        <w:t xml:space="preserve">not</w:t>
+      </w:r>
+      <w:r>
+        <w:t xml:space="preserve"> </w:t>
+      </w:r>
+      <w:r>
+        <w:t xml:space="preserve">subsets of the runs in multi-run</w:t>
+      </w:r>
+      <w:r>
+        <w:t xml:space="preserve"> </w:t>
+      </w:r>
+      <w:r>
+        <w:t xml:space="preserve">approaches. Hence, it is possible that a single-run approach incidentally yields</w:t>
+      </w:r>
+      <w:r>
+        <w:t xml:space="preserve"> </w:t>
+      </w:r>
+      <w:r>
+        <w:t xml:space="preserve">a higher estimated value than the corresponding multi-run approach.</w:t>
+      </w:r>
+    </w:p>
+    <w:p>
+      <w:pPr>
+        <w:numPr>
+          <w:ilvl w:val="0"/>
+          <w:numId w:val="1005"/>
+        </w:numPr>
+        <w:pStyle w:val="Compact"/>
+      </w:pPr>
+      <w:r>
+        <w:t xml:space="preserve">There is no approach that consistently leads to the highest estimated value,</w:t>
+      </w:r>
+      <w:r>
+        <w:t xml:space="preserve"> </w:t>
+      </w:r>
+      <w:r>
+        <w:t xml:space="preserve">even looking at each outcome separately.</w:t>
+      </w:r>
+    </w:p>
+    <w:p>
+      <w:pPr>
+        <w:pStyle w:val="FirstParagraph"/>
+      </w:pPr>
+      <w:r>
+        <w:t xml:space="preserve">Taking the above observations into account, we reproduce the plot above but now</w:t>
+      </w:r>
+      <w:r>
+        <w:t xml:space="preserve"> </w:t>
+      </w:r>
+      <w:r>
+        <w:t xml:space="preserve">only including the multi-run approaches. This allows us to better examine the</w:t>
+      </w:r>
+      <w:r>
+        <w:t xml:space="preserve"> </w:t>
+      </w:r>
+      <w:r>
+        <w:t xml:space="preserve">differences between the multi-run approaches.</w:t>
       </w:r>
     </w:p>
     <w:p>
@@ -3082,7 +2392,7 @@
               <a:graphicData uri="http://schemas.openxmlformats.org/drawingml/2006/picture">
                 <pic:pic>
                   <pic:nvPicPr>
-                    <pic:cNvPr descr="tuning-parameters-results_files/figure-docx/unnamed-chunk-10-1.png" id="32" name="Picture"/>
+                    <pic:cNvPr descr="tuning-parameters-results_files/figure-docx/unnamed-chunk-9-1.png" id="32" name="Picture"/>
                     <pic:cNvPicPr>
                       <a:picLocks noChangeArrowheads="1" noChangeAspect="1"/>
                     </pic:cNvPicPr>
@@ -3115,47 +2425,824 @@
         </w:drawing>
       </w:r>
     </w:p>
-    <w:bookmarkEnd w:id="33"/>
-    <w:bookmarkEnd w:id="34"/>
-    <w:bookmarkStart w:id="38" w:name="starting-values"/>
-    <w:p>
-      <w:pPr>
-        <w:pStyle w:val="Heading1"/>
-      </w:pPr>
-      <w:r>
-        <w:t xml:space="preserve">Starting Values</w:t>
-      </w:r>
-    </w:p>
-    <w:p>
-      <w:pPr>
-        <w:pStyle w:val="FirstParagraph"/>
-      </w:pPr>
-      <w:r>
-        <w:t xml:space="preserve">In this section, we examine the influence of starting values. We only consider</w:t>
-      </w:r>
-      <w:r>
-        <w:t xml:space="preserve"> </w:t>
-      </w:r>
-      <w:r>
-        <w:t xml:space="preserve">the optimization approach that was found to be best for each outcome separately</w:t>
-      </w:r>
-      <w:r>
-        <w:t xml:space="preserve"> </w:t>
-      </w:r>
-      <w:r>
-        <w:t xml:space="preserve">in the previous section (see last bullet points above). In the next plot, we</w:t>
-      </w:r>
-      <w:r>
-        <w:t xml:space="preserve"> </w:t>
-      </w:r>
-      <w:r>
-        <w:t xml:space="preserve">compare the estimated values for identical optimization approaches, but</w:t>
-      </w:r>
-      <w:r>
-        <w:t xml:space="preserve"> </w:t>
-      </w:r>
-      <w:r>
-        <w:t xml:space="preserve">different starting values.</w:t>
+    <w:p>
+      <w:pPr>
+        <w:pStyle w:val="BodyText"/>
+      </w:pPr>
+      <w:r>
+        <w:t xml:space="preserve">In the following table, we summarize the proportion of times each optimization</w:t>
+      </w:r>
+      <w:r>
+        <w:t xml:space="preserve"> </w:t>
+      </w:r>
+      <w:r>
+        <w:t xml:space="preserve">approach is best across the imputed data sets, stratified by outcome. Note that</w:t>
+      </w:r>
+      <w:r>
+        <w:t xml:space="preserve"> </w:t>
+      </w:r>
+      <w:r>
+        <w:t xml:space="preserve">the proportions for each outcome sometimes sum to values larger than 1. This is</w:t>
+      </w:r>
+      <w:r>
+        <w:t xml:space="preserve"> </w:t>
+      </w:r>
+      <w:r>
+        <w:t xml:space="preserve">not an error since different optimization approaches lead to the same solution</w:t>
+      </w:r>
+      <w:r>
+        <w:t xml:space="preserve"> </w:t>
+      </w:r>
+      <w:r>
+        <w:t xml:space="preserve">in some settings. In that case, both approaches are counted as</w:t>
+      </w:r>
+      <w:r>
+        <w:t xml:space="preserve"> </w:t>
+      </w:r>
+      <w:r>
+        <w:t xml:space="preserve">“</w:t>
+      </w:r>
+      <w:r>
+        <w:t xml:space="preserve">best</w:t>
+      </w:r>
+      <w:r>
+        <w:t xml:space="preserve">”</w:t>
+      </w:r>
+      <w:r>
+        <w:t xml:space="preserve"> </w:t>
+      </w:r>
+      <w:r>
+        <w:t xml:space="preserve">for that</w:t>
+      </w:r>
+      <w:r>
+        <w:t xml:space="preserve"> </w:t>
+      </w:r>
+      <w:r>
+        <w:t xml:space="preserve">imputed data set. This table shows us that:</w:t>
+      </w:r>
+    </w:p>
+    <w:p>
+      <w:pPr>
+        <w:numPr>
+          <w:ilvl w:val="0"/>
+          <w:numId w:val="1006"/>
+        </w:numPr>
+        <w:pStyle w:val="Compact"/>
+      </w:pPr>
+      <w:r>
+        <w:t xml:space="preserve">20 runs with a population size of 500 performs best for CESD, FAMFUN, and MADRS.</w:t>
+      </w:r>
+    </w:p>
+    <w:p>
+      <w:pPr>
+        <w:numPr>
+          <w:ilvl w:val="0"/>
+          <w:numId w:val="1006"/>
+        </w:numPr>
+        <w:pStyle w:val="Compact"/>
+      </w:pPr>
+      <w:r>
+        <w:t xml:space="preserve">5 runs with a population size of 3000 performs best for SAS and VAS.</w:t>
+      </w:r>
+    </w:p>
+    <w:tbl>
+      <w:tblPr>
+        <w:tblStyle w:val="Table"/>
+        <w:tblW w:type="auto" w:w="0"/>
+        <w:tblLook w:firstRow="1" w:lastRow="0" w:firstColumn="0" w:lastColumn="0" w:noHBand="0" w:noVBand="0" w:val="0020"/>
+        <w:jc w:val="start"/>
+      </w:tblPr>
+      <w:tblGrid>
+        <w:gridCol w:w="1131"/>
+        <w:gridCol w:w="1131"/>
+        <w:gridCol w:w="1131"/>
+        <w:gridCol w:w="1131"/>
+        <w:gridCol w:w="1131"/>
+        <w:gridCol w:w="1131"/>
+        <w:gridCol w:w="1131"/>
+      </w:tblGrid>
+      <w:tr>
+        <w:trPr>
+          <w:tblHeader w:val="true"/>
+        </w:trPr>
+        <w:tc>
+          <w:tcPr/>
+          <w:p>
+            <w:pPr>
+              <w:pStyle w:val="Compact"/>
+              <w:jc w:val="right"/>
+            </w:pPr>
+            <w:r>
+              <w:t xml:space="preserve">population_size</w:t>
+            </w:r>
+          </w:p>
+        </w:tc>
+        <w:tc>
+          <w:tcPr/>
+          <w:p>
+            <w:pPr>
+              <w:pStyle w:val="Compact"/>
+              <w:jc w:val="right"/>
+            </w:pPr>
+            <w:r>
+              <w:t xml:space="preserve">multi_run</w:t>
+            </w:r>
+          </w:p>
+        </w:tc>
+        <w:tc>
+          <w:tcPr/>
+          <w:p>
+            <w:pPr>
+              <w:pStyle w:val="Compact"/>
+              <w:jc w:val="right"/>
+            </w:pPr>
+            <w:r>
+              <w:t xml:space="preserve">cesd</w:t>
+            </w:r>
+          </w:p>
+        </w:tc>
+        <w:tc>
+          <w:tcPr/>
+          <w:p>
+            <w:pPr>
+              <w:pStyle w:val="Compact"/>
+              <w:jc w:val="right"/>
+            </w:pPr>
+            <w:r>
+              <w:t xml:space="preserve">famfun</w:t>
+            </w:r>
+          </w:p>
+        </w:tc>
+        <w:tc>
+          <w:tcPr/>
+          <w:p>
+            <w:pPr>
+              <w:pStyle w:val="Compact"/>
+              <w:jc w:val="right"/>
+            </w:pPr>
+            <w:r>
+              <w:t xml:space="preserve">madrs</w:t>
+            </w:r>
+          </w:p>
+        </w:tc>
+        <w:tc>
+          <w:tcPr/>
+          <w:p>
+            <w:pPr>
+              <w:pStyle w:val="Compact"/>
+              <w:jc w:val="right"/>
+            </w:pPr>
+            <w:r>
+              <w:t xml:space="preserve">sas</w:t>
+            </w:r>
+          </w:p>
+        </w:tc>
+        <w:tc>
+          <w:tcPr/>
+          <w:p>
+            <w:pPr>
+              <w:pStyle w:val="Compact"/>
+              <w:jc w:val="right"/>
+            </w:pPr>
+            <w:r>
+              <w:t xml:space="preserve">vas</w:t>
+            </w:r>
+          </w:p>
+        </w:tc>
+      </w:tr>
+      <w:tr>
+        <w:tc>
+          <w:tcPr/>
+          <w:p>
+            <w:pPr>
+              <w:pStyle w:val="Compact"/>
+              <w:jc w:val="right"/>
+            </w:pPr>
+            <w:r>
+              <w:t xml:space="preserve">500</w:t>
+            </w:r>
+          </w:p>
+        </w:tc>
+        <w:tc>
+          <w:tcPr/>
+          <w:p>
+            <w:pPr>
+              <w:pStyle w:val="Compact"/>
+              <w:jc w:val="right"/>
+            </w:pPr>
+            <w:r>
+              <w:t xml:space="preserve">1</w:t>
+            </w:r>
+          </w:p>
+        </w:tc>
+        <w:tc>
+          <w:tcPr/>
+          <w:p>
+            <w:pPr>
+              <w:pStyle w:val="Compact"/>
+              <w:jc w:val="right"/>
+            </w:pPr>
+            <w:r>
+              <w:t xml:space="preserve">0.00</w:t>
+            </w:r>
+          </w:p>
+        </w:tc>
+        <w:tc>
+          <w:tcPr/>
+          <w:p>
+            <w:pPr>
+              <w:pStyle w:val="Compact"/>
+              <w:jc w:val="right"/>
+            </w:pPr>
+            <w:r>
+              <w:t xml:space="preserve">0.05</w:t>
+            </w:r>
+          </w:p>
+        </w:tc>
+        <w:tc>
+          <w:tcPr/>
+          <w:p>
+            <w:pPr>
+              <w:pStyle w:val="Compact"/>
+              <w:jc w:val="right"/>
+            </w:pPr>
+            <w:r>
+              <w:t xml:space="preserve">0.10</w:t>
+            </w:r>
+          </w:p>
+        </w:tc>
+        <w:tc>
+          <w:tcPr/>
+          <w:p>
+            <w:pPr>
+              <w:pStyle w:val="Compact"/>
+              <w:jc w:val="right"/>
+            </w:pPr>
+            <w:r>
+              <w:t xml:space="preserve">0.00</w:t>
+            </w:r>
+          </w:p>
+        </w:tc>
+        <w:tc>
+          <w:tcPr/>
+          <w:p>
+            <w:pPr>
+              <w:pStyle w:val="Compact"/>
+              <w:jc w:val="right"/>
+            </w:pPr>
+            <w:r>
+              <w:t xml:space="preserve">0.00</w:t>
+            </w:r>
+          </w:p>
+        </w:tc>
+      </w:tr>
+      <w:tr>
+        <w:tc>
+          <w:tcPr/>
+          <w:p>
+            <w:pPr>
+              <w:pStyle w:val="Compact"/>
+              <w:jc w:val="right"/>
+            </w:pPr>
+            <w:r>
+              <w:t xml:space="preserve">500</w:t>
+            </w:r>
+          </w:p>
+        </w:tc>
+        <w:tc>
+          <w:tcPr/>
+          <w:p>
+            <w:pPr>
+              <w:pStyle w:val="Compact"/>
+              <w:jc w:val="right"/>
+            </w:pPr>
+            <w:r>
+              <w:t xml:space="preserve">5</w:t>
+            </w:r>
+          </w:p>
+        </w:tc>
+        <w:tc>
+          <w:tcPr/>
+          <w:p>
+            <w:pPr>
+              <w:pStyle w:val="Compact"/>
+              <w:jc w:val="right"/>
+            </w:pPr>
+            <w:r>
+              <w:t xml:space="preserve">0.05</w:t>
+            </w:r>
+          </w:p>
+        </w:tc>
+        <w:tc>
+          <w:tcPr/>
+          <w:p>
+            <w:pPr>
+              <w:pStyle w:val="Compact"/>
+              <w:jc w:val="right"/>
+            </w:pPr>
+            <w:r>
+              <w:t xml:space="preserve">0.05</w:t>
+            </w:r>
+          </w:p>
+        </w:tc>
+        <w:tc>
+          <w:tcPr/>
+          <w:p>
+            <w:pPr>
+              <w:pStyle w:val="Compact"/>
+              <w:jc w:val="right"/>
+            </w:pPr>
+            <w:r>
+              <w:t xml:space="preserve">0.05</w:t>
+            </w:r>
+          </w:p>
+        </w:tc>
+        <w:tc>
+          <w:tcPr/>
+          <w:p>
+            <w:pPr>
+              <w:pStyle w:val="Compact"/>
+              <w:jc w:val="right"/>
+            </w:pPr>
+            <w:r>
+              <w:t xml:space="preserve">0.05</w:t>
+            </w:r>
+          </w:p>
+        </w:tc>
+        <w:tc>
+          <w:tcPr/>
+          <w:p>
+            <w:pPr>
+              <w:pStyle w:val="Compact"/>
+              <w:jc w:val="right"/>
+            </w:pPr>
+            <w:r>
+              <w:t xml:space="preserve">0.05</w:t>
+            </w:r>
+          </w:p>
+        </w:tc>
+      </w:tr>
+      <w:tr>
+        <w:tc>
+          <w:tcPr/>
+          <w:p>
+            <w:pPr>
+              <w:pStyle w:val="Compact"/>
+              <w:jc w:val="right"/>
+            </w:pPr>
+            <w:r>
+              <w:t xml:space="preserve">500</w:t>
+            </w:r>
+          </w:p>
+        </w:tc>
+        <w:tc>
+          <w:tcPr/>
+          <w:p>
+            <w:pPr>
+              <w:pStyle w:val="Compact"/>
+              <w:jc w:val="right"/>
+            </w:pPr>
+            <w:r>
+              <w:t xml:space="preserve">20</w:t>
+            </w:r>
+          </w:p>
+        </w:tc>
+        <w:tc>
+          <w:tcPr/>
+          <w:p>
+            <w:pPr>
+              <w:pStyle w:val="Compact"/>
+              <w:jc w:val="right"/>
+            </w:pPr>
+            <w:r>
+              <w:t xml:space="preserve">0.60</w:t>
+            </w:r>
+          </w:p>
+        </w:tc>
+        <w:tc>
+          <w:tcPr/>
+          <w:p>
+            <w:pPr>
+              <w:pStyle w:val="Compact"/>
+              <w:jc w:val="right"/>
+            </w:pPr>
+            <w:r>
+              <w:t xml:space="preserve">0.65</w:t>
+            </w:r>
+          </w:p>
+        </w:tc>
+        <w:tc>
+          <w:tcPr/>
+          <w:p>
+            <w:pPr>
+              <w:pStyle w:val="Compact"/>
+              <w:jc w:val="right"/>
+            </w:pPr>
+            <w:r>
+              <w:t xml:space="preserve">0.50</w:t>
+            </w:r>
+          </w:p>
+        </w:tc>
+        <w:tc>
+          <w:tcPr/>
+          <w:p>
+            <w:pPr>
+              <w:pStyle w:val="Compact"/>
+              <w:jc w:val="right"/>
+            </w:pPr>
+            <w:r>
+              <w:t xml:space="preserve">0.20</w:t>
+            </w:r>
+          </w:p>
+        </w:tc>
+        <w:tc>
+          <w:tcPr/>
+          <w:p>
+            <w:pPr>
+              <w:pStyle w:val="Compact"/>
+              <w:jc w:val="right"/>
+            </w:pPr>
+            <w:r>
+              <w:t xml:space="preserve">0.15</w:t>
+            </w:r>
+          </w:p>
+        </w:tc>
+      </w:tr>
+      <w:tr>
+        <w:tc>
+          <w:tcPr/>
+          <w:p>
+            <w:pPr>
+              <w:pStyle w:val="Compact"/>
+              <w:jc w:val="right"/>
+            </w:pPr>
+            <w:r>
+              <w:t xml:space="preserve">1000</w:t>
+            </w:r>
+          </w:p>
+        </w:tc>
+        <w:tc>
+          <w:tcPr/>
+          <w:p>
+            <w:pPr>
+              <w:pStyle w:val="Compact"/>
+              <w:jc w:val="right"/>
+            </w:pPr>
+            <w:r>
+              <w:t xml:space="preserve">1</w:t>
+            </w:r>
+          </w:p>
+        </w:tc>
+        <w:tc>
+          <w:tcPr/>
+          <w:p>
+            <w:pPr>
+              <w:pStyle w:val="Compact"/>
+              <w:jc w:val="right"/>
+            </w:pPr>
+            <w:r>
+              <w:t xml:space="preserve">0.05</w:t>
+            </w:r>
+          </w:p>
+        </w:tc>
+        <w:tc>
+          <w:tcPr/>
+          <w:p>
+            <w:pPr>
+              <w:pStyle w:val="Compact"/>
+              <w:jc w:val="right"/>
+            </w:pPr>
+            <w:r>
+              <w:t xml:space="preserve">0.05</w:t>
+            </w:r>
+          </w:p>
+        </w:tc>
+        <w:tc>
+          <w:tcPr/>
+          <w:p>
+            <w:pPr>
+              <w:pStyle w:val="Compact"/>
+              <w:jc w:val="right"/>
+            </w:pPr>
+            <w:r>
+              <w:t xml:space="preserve">0.05</w:t>
+            </w:r>
+          </w:p>
+        </w:tc>
+        <w:tc>
+          <w:tcPr/>
+          <w:p>
+            <w:pPr>
+              <w:pStyle w:val="Compact"/>
+              <w:jc w:val="right"/>
+            </w:pPr>
+            <w:r>
+              <w:t xml:space="preserve">0.00</w:t>
+            </w:r>
+          </w:p>
+        </w:tc>
+        <w:tc>
+          <w:tcPr/>
+          <w:p>
+            <w:pPr>
+              <w:pStyle w:val="Compact"/>
+              <w:jc w:val="right"/>
+            </w:pPr>
+            <w:r>
+              <w:t xml:space="preserve">0.05</w:t>
+            </w:r>
+          </w:p>
+        </w:tc>
+      </w:tr>
+      <w:tr>
+        <w:tc>
+          <w:tcPr/>
+          <w:p>
+            <w:pPr>
+              <w:pStyle w:val="Compact"/>
+              <w:jc w:val="right"/>
+            </w:pPr>
+            <w:r>
+              <w:t xml:space="preserve">1000</w:t>
+            </w:r>
+          </w:p>
+        </w:tc>
+        <w:tc>
+          <w:tcPr/>
+          <w:p>
+            <w:pPr>
+              <w:pStyle w:val="Compact"/>
+              <w:jc w:val="right"/>
+            </w:pPr>
+            <w:r>
+              <w:t xml:space="preserve">5</w:t>
+            </w:r>
+          </w:p>
+        </w:tc>
+        <w:tc>
+          <w:tcPr/>
+          <w:p>
+            <w:pPr>
+              <w:pStyle w:val="Compact"/>
+              <w:jc w:val="right"/>
+            </w:pPr>
+            <w:r>
+              <w:t xml:space="preserve">0.05</w:t>
+            </w:r>
+          </w:p>
+        </w:tc>
+        <w:tc>
+          <w:tcPr/>
+          <w:p>
+            <w:pPr>
+              <w:pStyle w:val="Compact"/>
+              <w:jc w:val="right"/>
+            </w:pPr>
+            <w:r>
+              <w:t xml:space="preserve">0.05</w:t>
+            </w:r>
+          </w:p>
+        </w:tc>
+        <w:tc>
+          <w:tcPr/>
+          <w:p>
+            <w:pPr>
+              <w:pStyle w:val="Compact"/>
+              <w:jc w:val="right"/>
+            </w:pPr>
+            <w:r>
+              <w:t xml:space="preserve">0.10</w:t>
+            </w:r>
+          </w:p>
+        </w:tc>
+        <w:tc>
+          <w:tcPr/>
+          <w:p>
+            <w:pPr>
+              <w:pStyle w:val="Compact"/>
+              <w:jc w:val="right"/>
+            </w:pPr>
+            <w:r>
+              <w:t xml:space="preserve">0.10</w:t>
+            </w:r>
+          </w:p>
+        </w:tc>
+        <w:tc>
+          <w:tcPr/>
+          <w:p>
+            <w:pPr>
+              <w:pStyle w:val="Compact"/>
+              <w:jc w:val="right"/>
+            </w:pPr>
+            <w:r>
+              <w:t xml:space="preserve">0.25</w:t>
+            </w:r>
+          </w:p>
+        </w:tc>
+      </w:tr>
+      <w:tr>
+        <w:tc>
+          <w:tcPr/>
+          <w:p>
+            <w:pPr>
+              <w:pStyle w:val="Compact"/>
+              <w:jc w:val="right"/>
+            </w:pPr>
+            <w:r>
+              <w:t xml:space="preserve">3000</w:t>
+            </w:r>
+          </w:p>
+        </w:tc>
+        <w:tc>
+          <w:tcPr/>
+          <w:p>
+            <w:pPr>
+              <w:pStyle w:val="Compact"/>
+              <w:jc w:val="right"/>
+            </w:pPr>
+            <w:r>
+              <w:t xml:space="preserve">1</w:t>
+            </w:r>
+          </w:p>
+        </w:tc>
+        <w:tc>
+          <w:tcPr/>
+          <w:p>
+            <w:pPr>
+              <w:pStyle w:val="Compact"/>
+              <w:jc w:val="right"/>
+            </w:pPr>
+            <w:r>
+              <w:t xml:space="preserve">0.05</w:t>
+            </w:r>
+          </w:p>
+        </w:tc>
+        <w:tc>
+          <w:tcPr/>
+          <w:p>
+            <w:pPr>
+              <w:pStyle w:val="Compact"/>
+              <w:jc w:val="right"/>
+            </w:pPr>
+            <w:r>
+              <w:t xml:space="preserve">0.00</w:t>
+            </w:r>
+          </w:p>
+        </w:tc>
+        <w:tc>
+          <w:tcPr/>
+          <w:p>
+            <w:pPr>
+              <w:pStyle w:val="Compact"/>
+              <w:jc w:val="right"/>
+            </w:pPr>
+            <w:r>
+              <w:t xml:space="preserve">0.15</w:t>
+            </w:r>
+          </w:p>
+        </w:tc>
+        <w:tc>
+          <w:tcPr/>
+          <w:p>
+            <w:pPr>
+              <w:pStyle w:val="Compact"/>
+              <w:jc w:val="right"/>
+            </w:pPr>
+            <w:r>
+              <w:t xml:space="preserve">0.05</w:t>
+            </w:r>
+          </w:p>
+        </w:tc>
+        <w:tc>
+          <w:tcPr/>
+          <w:p>
+            <w:pPr>
+              <w:pStyle w:val="Compact"/>
+              <w:jc w:val="right"/>
+            </w:pPr>
+            <w:r>
+              <w:t xml:space="preserve">0.00</w:t>
+            </w:r>
+          </w:p>
+        </w:tc>
+      </w:tr>
+      <w:tr>
+        <w:tc>
+          <w:tcPr/>
+          <w:p>
+            <w:pPr>
+              <w:pStyle w:val="Compact"/>
+              <w:jc w:val="right"/>
+            </w:pPr>
+            <w:r>
+              <w:t xml:space="preserve">3000</w:t>
+            </w:r>
+          </w:p>
+        </w:tc>
+        <w:tc>
+          <w:tcPr/>
+          <w:p>
+            <w:pPr>
+              <w:pStyle w:val="Compact"/>
+              <w:jc w:val="right"/>
+            </w:pPr>
+            <w:r>
+              <w:t xml:space="preserve">5</w:t>
+            </w:r>
+          </w:p>
+        </w:tc>
+        <w:tc>
+          <w:tcPr/>
+          <w:p>
+            <w:pPr>
+              <w:pStyle w:val="Compact"/>
+              <w:jc w:val="right"/>
+            </w:pPr>
+            <w:r>
+              <w:t xml:space="preserve">0.20</w:t>
+            </w:r>
+          </w:p>
+        </w:tc>
+        <w:tc>
+          <w:tcPr/>
+          <w:p>
+            <w:pPr>
+              <w:pStyle w:val="Compact"/>
+              <w:jc w:val="right"/>
+            </w:pPr>
+            <w:r>
+              <w:t xml:space="preserve">0.25</w:t>
+            </w:r>
+          </w:p>
+        </w:tc>
+        <w:tc>
+          <w:tcPr/>
+          <w:p>
+            <w:pPr>
+              <w:pStyle w:val="Compact"/>
+              <w:jc w:val="right"/>
+            </w:pPr>
+            <w:r>
+              <w:t xml:space="preserve">0.05</w:t>
+            </w:r>
+          </w:p>
+        </w:tc>
+        <w:tc>
+          <w:tcPr/>
+          <w:p>
+            <w:pPr>
+              <w:pStyle w:val="Compact"/>
+              <w:jc w:val="right"/>
+            </w:pPr>
+            <w:r>
+              <w:t xml:space="preserve">0.60</w:t>
+            </w:r>
+          </w:p>
+        </w:tc>
+        <w:tc>
+          <w:tcPr/>
+          <w:p>
+            <w:pPr>
+              <w:pStyle w:val="Compact"/>
+              <w:jc w:val="right"/>
+            </w:pPr>
+            <w:r>
+              <w:t xml:space="preserve">0.70</w:t>
+            </w:r>
+          </w:p>
+        </w:tc>
+      </w:tr>
+    </w:tbl>
+    <w:p>
+      <w:pPr>
+        <w:pStyle w:val="BodyText"/>
+      </w:pPr>
+      <w:r>
+        <w:t xml:space="preserve">Hence, 2 different approaches perform best for the five outcomes. Because this</w:t>
+      </w:r>
+      <w:r>
+        <w:t xml:space="preserve"> </w:t>
+      </w:r>
+      <w:r>
+        <w:t xml:space="preserve">table does not take into account the magnitude of the difference, we summarize</w:t>
+      </w:r>
+      <w:r>
+        <w:t xml:space="preserve"> </w:t>
+      </w:r>
+      <w:r>
+        <w:t xml:space="preserve">the difference in estimated values between these two approaches next in</w:t>
+      </w:r>
+      <w:r>
+        <w:t xml:space="preserve"> </w:t>
+      </w:r>
+      <w:r>
+        <w:t xml:space="preserve">histograms. Each histogram contains 20 such differences, 1 for each imputed data</w:t>
+      </w:r>
+      <w:r>
+        <w:t xml:space="preserve"> </w:t>
+      </w:r>
+      <w:r>
+        <w:t xml:space="preserve">set.</w:t>
       </w:r>
     </w:p>
     <w:p>
@@ -3167,18 +3254,18 @@
           <wp:inline>
             <wp:extent cx="5334000" cy="2133600"/>
             <wp:effectExtent b="0" l="0" r="0" t="0"/>
-            <wp:docPr descr="" title="" id="36" name="Picture"/>
+            <wp:docPr descr="" title="" id="34" name="Picture"/>
             <a:graphic>
               <a:graphicData uri="http://schemas.openxmlformats.org/drawingml/2006/picture">
                 <pic:pic>
                   <pic:nvPicPr>
-                    <pic:cNvPr descr="tuning-parameters-results_files/figure-docx/unnamed-chunk-11-1.png" id="37" name="Picture"/>
+                    <pic:cNvPr descr="tuning-parameters-results_files/figure-docx/unnamed-chunk-11-1.png" id="35" name="Picture"/>
                     <pic:cNvPicPr>
                       <a:picLocks noChangeArrowheads="1" noChangeAspect="1"/>
                     </pic:cNvPicPr>
                   </pic:nvPicPr>
                   <pic:blipFill>
-                    <a:blip r:embed="rId35"/>
+                    <a:blip r:embed="rId33"/>
                     <a:stretch>
                       <a:fillRect/>
                     </a:stretch>
@@ -3205,12 +3292,234 @@
         </w:drawing>
       </w:r>
     </w:p>
+    <w:bookmarkEnd w:id="36"/>
+    <w:bookmarkEnd w:id="37"/>
+    <w:bookmarkStart w:id="41" w:name="starting-values"/>
+    <w:p>
+      <w:pPr>
+        <w:pStyle w:val="Heading1"/>
+      </w:pPr>
+      <w:r>
+        <w:t xml:space="preserve">Starting Values</w:t>
+      </w:r>
+    </w:p>
+    <w:p>
+      <w:pPr>
+        <w:pStyle w:val="FirstParagraph"/>
+      </w:pPr>
+      <w:r>
+        <w:t xml:space="preserve">In this section, we examine the influence of starting values. The following</w:t>
+      </w:r>
+      <w:r>
+        <w:t xml:space="preserve"> </w:t>
+      </w:r>
+      <w:r>
+        <w:t xml:space="preserve">choices for starting values are considered:</w:t>
+      </w:r>
+    </w:p>
+    <w:p>
+      <w:pPr>
+        <w:numPr>
+          <w:ilvl w:val="0"/>
+          <w:numId w:val="1007"/>
+        </w:numPr>
+        <w:pStyle w:val="Compact"/>
+      </w:pPr>
+      <w:r>
+        <w:t xml:space="preserve">The optimal regime is first estimated by Q-learning. This estimated parameter</w:t>
+      </w:r>
+      <w:r>
+        <w:t xml:space="preserve"> </w:t>
+      </w:r>
+      <w:r>
+        <w:t xml:space="preserve">vector is then converted to a vector with unit norm. This normed vector is used</w:t>
+      </w:r>
+      <w:r>
+        <w:t xml:space="preserve"> </w:t>
+      </w:r>
+      <w:r>
+        <w:t xml:space="preserve">as starting value. The class of regimes considered by Q-learning is the same as</w:t>
+      </w:r>
+      <w:r>
+        <w:t xml:space="preserve"> </w:t>
+      </w:r>
+      <w:r>
+        <w:t xml:space="preserve">the class considered in the value search estimator. These starting values were</w:t>
+      </w:r>
+      <w:r>
+        <w:t xml:space="preserve"> </w:t>
+      </w:r>
+      <w:r>
+        <w:t xml:space="preserve">used in the preceding sections.</w:t>
+      </w:r>
+    </w:p>
+    <w:p>
+      <w:pPr>
+        <w:numPr>
+          <w:ilvl w:val="0"/>
+          <w:numId w:val="1007"/>
+        </w:numPr>
+        <w:pStyle w:val="Compact"/>
+      </w:pPr>
+      <w:r>
+        <w:t xml:space="preserve">Random starting values. These starting values are independently sampled from</w:t>
+      </w:r>
+      <w:r>
+        <w:t xml:space="preserve"> </w:t>
+      </w:r>
+      <w:r>
+        <w:t xml:space="preserve">a uniform distribution with range</w:t>
+      </w:r>
+      <w:r>
+        <w:t xml:space="preserve"> </w:t>
+      </w:r>
+      <m:oMath>
+        <m:d>
+          <m:dPr>
+            <m:begChr m:val="("/>
+            <m:endChr m:val=")"/>
+            <m:sepChr m:val=""/>
+            <m:grow/>
+          </m:dPr>
+          <m:e>
+            <m:r>
+              <m:rPr>
+                <m:sty m:val="p"/>
+              </m:rPr>
+              <m:t>−</m:t>
+            </m:r>
+            <m:r>
+              <m:t>1</m:t>
+            </m:r>
+            <m:r>
+              <m:rPr>
+                <m:sty m:val="p"/>
+              </m:rPr>
+              <m:t>,</m:t>
+            </m:r>
+            <m:r>
+              <m:t>1</m:t>
+            </m:r>
+          </m:e>
+        </m:d>
+      </m:oMath>
+      <w:r>
+        <w:t xml:space="preserve">.</w:t>
+      </w:r>
+    </w:p>
+    <w:p>
+      <w:pPr>
+        <w:numPr>
+          <w:ilvl w:val="0"/>
+          <w:numId w:val="1007"/>
+        </w:numPr>
+        <w:pStyle w:val="Compact"/>
+      </w:pPr>
+      <w:r>
+        <w:t xml:space="preserve">All starting values are set to zero. This approach is used in the illustrations</w:t>
+      </w:r>
+      <w:r>
+        <w:t xml:space="preserve"> </w:t>
+      </w:r>
+      <w:r>
+        <w:t xml:space="preserve">on the website of the</w:t>
+      </w:r>
+      <w:r>
+        <w:t xml:space="preserve"> </w:t>
+      </w:r>
+      <w:r>
+        <w:rPr>
+          <w:iCs/>
+          <w:i/>
+        </w:rPr>
+        <w:t xml:space="preserve">Dynamic Treatment Regimes</w:t>
+      </w:r>
+      <w:r>
+        <w:t xml:space="preserve"> </w:t>
+      </w:r>
+      <w:r>
+        <w:t xml:space="preserve">book by Tsiatis et al.</w:t>
+      </w:r>
+    </w:p>
+    <w:p>
+      <w:pPr>
+        <w:pStyle w:val="FirstParagraph"/>
+      </w:pPr>
+      <w:r>
+        <w:t xml:space="preserve">As optimization approach, we combine 5 runs with a population size of 3000 and</w:t>
+      </w:r>
+      <w:r>
+        <w:t xml:space="preserve"> </w:t>
+      </w:r>
+      <w:r>
+        <w:t xml:space="preserve">20 runs with a population size of 500. In the next plot, we compare the</w:t>
+      </w:r>
+      <w:r>
+        <w:t xml:space="preserve"> </w:t>
+      </w:r>
+      <w:r>
+        <w:t xml:space="preserve">estimated values for identical optimization approaches, but different starting</w:t>
+      </w:r>
+      <w:r>
+        <w:t xml:space="preserve"> </w:t>
+      </w:r>
+      <w:r>
+        <w:t xml:space="preserve">values.</w:t>
+      </w:r>
+    </w:p>
     <w:p>
       <w:pPr>
         <w:pStyle w:val="BodyText"/>
       </w:pPr>
       <w:r>
-        <w:t xml:space="preserve">The above plot indicates that for the optimization approaches considered,</w:t>
+        <w:drawing>
+          <wp:inline>
+            <wp:extent cx="5334000" cy="2133600"/>
+            <wp:effectExtent b="0" l="0" r="0" t="0"/>
+            <wp:docPr descr="" title="" id="39" name="Picture"/>
+            <a:graphic>
+              <a:graphicData uri="http://schemas.openxmlformats.org/drawingml/2006/picture">
+                <pic:pic>
+                  <pic:nvPicPr>
+                    <pic:cNvPr descr="tuning-parameters-results_files/figure-docx/unnamed-chunk-12-1.png" id="40" name="Picture"/>
+                    <pic:cNvPicPr>
+                      <a:picLocks noChangeArrowheads="1" noChangeAspect="1"/>
+                    </pic:cNvPicPr>
+                  </pic:nvPicPr>
+                  <pic:blipFill>
+                    <a:blip r:embed="rId38"/>
+                    <a:stretch>
+                      <a:fillRect/>
+                    </a:stretch>
+                  </pic:blipFill>
+                  <pic:spPr bwMode="auto">
+                    <a:xfrm>
+                      <a:off x="0" y="0"/>
+                      <a:ext cx="5334000" cy="2133600"/>
+                    </a:xfrm>
+                    <a:prstGeom prst="rect">
+                      <a:avLst/>
+                    </a:prstGeom>
+                    <a:noFill/>
+                    <a:ln w="9525">
+                      <a:noFill/>
+                      <a:headEnd/>
+                      <a:tailEnd/>
+                    </a:ln>
+                  </pic:spPr>
+                </pic:pic>
+              </a:graphicData>
+            </a:graphic>
+          </wp:inline>
+        </w:drawing>
+      </w:r>
+    </w:p>
+    <w:p>
+      <w:pPr>
+        <w:pStyle w:val="BodyText"/>
+      </w:pPr>
+      <w:r>
+        <w:t xml:space="preserve">The above plot indicates that (for the optimization approach considered)</w:t>
       </w:r>
       <w:r>
         <w:t xml:space="preserve"> </w:t>
@@ -3222,19 +3531,25 @@
         <w:t xml:space="preserve"> </w:t>
       </w:r>
       <w:r>
-        <w:t xml:space="preserve">best. The difference is very outspoken for CESD, FAMFUN, and MADRS, but not for</w:t>
-      </w:r>
-      <w:r>
-        <w:t xml:space="preserve"> </w:t>
-      </w:r>
-      <w:r>
-        <w:t xml:space="preserve">SAS and VAS. The same table as before, summarizing the proportion of times a</w:t>
-      </w:r>
-      <w:r>
-        <w:t xml:space="preserve"> </w:t>
-      </w:r>
-      <w:r>
-        <w:t xml:space="preserve">particular choice of starting values is best, is given next.</w:t>
+        <w:t xml:space="preserve">best. The difference is very outspoken for CESD and MADRS, but not for FAMFUN,</w:t>
+      </w:r>
+      <w:r>
+        <w:t xml:space="preserve"> </w:t>
+      </w:r>
+      <w:r>
+        <w:t xml:space="preserve">SAS, and VAS. The same table as before, summarizing the proportion of times a</w:t>
+      </w:r>
+      <w:r>
+        <w:t xml:space="preserve"> </w:t>
+      </w:r>
+      <w:r>
+        <w:t xml:space="preserve">particular choice of starting values is best, is given next. This table confirms</w:t>
+      </w:r>
+      <w:r>
+        <w:t xml:space="preserve"> </w:t>
+      </w:r>
+      <w:r>
+        <w:t xml:space="preserve">that starting values provided by Q-learning generally perform best.</w:t>
       </w:r>
     </w:p>
     <w:tbl>
@@ -3552,8 +3867,8 @@
         </w:tc>
       </w:tr>
     </w:tbl>
-    <w:bookmarkEnd w:id="38"/>
-    <w:bookmarkStart w:id="39" w:name="conclusions"/>
+    <w:bookmarkEnd w:id="41"/>
+    <w:bookmarkStart w:id="42" w:name="conclusions"/>
     <w:p>
       <w:pPr>
         <w:pStyle w:val="Heading1"/>
@@ -3625,37 +3940,31 @@
       <w:pPr>
         <w:numPr>
           <w:ilvl w:val="0"/>
-          <w:numId w:val="1007"/>
+          <w:numId w:val="1008"/>
         </w:numPr>
         <w:pStyle w:val="Compact"/>
       </w:pPr>
       <w:r>
-        <w:t xml:space="preserve">One should be careful with interpreting the variability between independent runs</w:t>
-      </w:r>
-      <w:r>
-        <w:t xml:space="preserve"> </w:t>
-      </w:r>
-      <w:r>
-        <w:t xml:space="preserve">of the GA as implying appropriate tuning parameters when this variability is</w:t>
-      </w:r>
-      <w:r>
-        <w:t xml:space="preserve"> </w:t>
-      </w:r>
-      <w:r>
-        <w:t xml:space="preserve">small. Instead, it is better to compare the estimated value between different</w:t>
-      </w:r>
-      <w:r>
-        <w:t xml:space="preserve"> </w:t>
-      </w:r>
-      <w:r>
-        <w:t xml:space="preserve">optimization approaches.</w:t>
+        <w:t xml:space="preserve">One should be careful with interpreting a small variability between independent runs</w:t>
+      </w:r>
+      <w:r>
+        <w:t xml:space="preserve"> </w:t>
+      </w:r>
+      <w:r>
+        <w:t xml:space="preserve">of the GA as implying appropriate tuning parameters. Instead, it is better to</w:t>
+      </w:r>
+      <w:r>
+        <w:t xml:space="preserve"> </w:t>
+      </w:r>
+      <w:r>
+        <w:t xml:space="preserve">compare the estimated values directly between different optimization approaches.</w:t>
       </w:r>
     </w:p>
     <w:p>
       <w:pPr>
         <w:numPr>
           <w:ilvl w:val="0"/>
-          <w:numId w:val="1007"/>
+          <w:numId w:val="1008"/>
         </w:numPr>
         <w:pStyle w:val="Compact"/>
       </w:pPr>
@@ -3697,7 +4006,7 @@
       <w:pPr>
         <w:numPr>
           <w:ilvl w:val="0"/>
-          <w:numId w:val="1007"/>
+          <w:numId w:val="1008"/>
         </w:numPr>
         <w:pStyle w:val="Compact"/>
       </w:pPr>
@@ -3737,12 +4046,12 @@
       <w:pPr>
         <w:numPr>
           <w:ilvl w:val="0"/>
-          <w:numId w:val="1007"/>
+          <w:numId w:val="1008"/>
         </w:numPr>
         <w:pStyle w:val="Compact"/>
       </w:pPr>
       <w:r>
-        <w:t xml:space="preserve">While aggregating all optimization approaches is in principle a viable strategy,</w:t>
+        <w:t xml:space="preserve">While combining all optimization approaches is in principle a viable strategy,</w:t>
       </w:r>
       <w:r>
         <w:t xml:space="preserve"> </w:t>
@@ -3769,7 +4078,393 @@
         <w:t xml:space="preserve">regime.</w:t>
       </w:r>
     </w:p>
-    <w:bookmarkEnd w:id="39"/>
+    <w:bookmarkEnd w:id="42"/>
+    <w:bookmarkStart w:id="43" w:name="details-on-the-value-search-estimator"/>
+    <w:p>
+      <w:pPr>
+        <w:pStyle w:val="Heading1"/>
+      </w:pPr>
+      <w:r>
+        <w:t xml:space="preserve">Details on the Value Search Estimator</w:t>
+      </w:r>
+    </w:p>
+    <w:p>
+      <w:pPr>
+        <w:pStyle w:val="FirstParagraph"/>
+      </w:pPr>
+      <w:r>
+        <w:t xml:space="preserve">The value search estimator estimates the optimal treatment regime within a</w:t>
+      </w:r>
+      <w:r>
+        <w:t xml:space="preserve"> </w:t>
+      </w:r>
+      <w:r>
+        <w:t xml:space="preserve">restricted class of treatment regimes. This is done by maximizing an estimator</w:t>
+      </w:r>
+      <w:r>
+        <w:t xml:space="preserve"> </w:t>
+      </w:r>
+      <w:r>
+        <w:t xml:space="preserve">for the value of a fixed regime,</w:t>
+      </w:r>
+      <w:r>
+        <w:t xml:space="preserve"> </w:t>
+      </w:r>
+      <m:oMath>
+        <m:acc>
+          <m:accPr>
+            <m:chr m:val="̂"/>
+          </m:accPr>
+          <m:e>
+            <m:r>
+              <m:t>ν</m:t>
+            </m:r>
+          </m:e>
+        </m:acc>
+        <m:d>
+          <m:dPr>
+            <m:begChr m:val="("/>
+            <m:endChr m:val=")"/>
+            <m:sepChr m:val=""/>
+            <m:grow/>
+          </m:dPr>
+          <m:e>
+            <m:r>
+              <m:t>d</m:t>
+            </m:r>
+          </m:e>
+        </m:d>
+      </m:oMath>
+      <w:r>
+        <w:t xml:space="preserve">. In this document, the AIPW</w:t>
+      </w:r>
+      <w:r>
+        <w:t xml:space="preserve"> </w:t>
+      </w:r>
+      <w:r>
+        <w:t xml:space="preserve">estimator was used for this purpose. This estimator requires the specification</w:t>
+      </w:r>
+      <w:r>
+        <w:t xml:space="preserve"> </w:t>
+      </w:r>
+      <w:r>
+        <w:t xml:space="preserve">of a propensity score model and an outcome regression model:</w:t>
+      </w:r>
+    </w:p>
+    <w:p>
+      <w:pPr>
+        <w:numPr>
+          <w:ilvl w:val="0"/>
+          <w:numId w:val="1009"/>
+        </w:numPr>
+        <w:pStyle w:val="Compact"/>
+      </w:pPr>
+      <w:r>
+        <w:rPr>
+          <w:bCs/>
+          <w:b/>
+        </w:rPr>
+        <w:t xml:space="preserve">Propensity score model</w:t>
+      </w:r>
+      <w:r>
+        <w:t xml:space="preserve">. Since treatment assignment was randomized, we</w:t>
+      </w:r>
+      <w:r>
+        <w:t xml:space="preserve"> </w:t>
+      </w:r>
+      <w:r>
+        <w:t xml:space="preserve">estimate the propensity scores by the empirical proportions. This corresponds to</w:t>
+      </w:r>
+      <w:r>
+        <w:t xml:space="preserve"> </w:t>
+      </w:r>
+      <w:r>
+        <w:t xml:space="preserve">a logistic regression model with only an intercept.</w:t>
+      </w:r>
+    </w:p>
+    <w:p>
+      <w:pPr>
+        <w:numPr>
+          <w:ilvl w:val="0"/>
+          <w:numId w:val="1009"/>
+        </w:numPr>
+        <w:pStyle w:val="Compact"/>
+      </w:pPr>
+      <w:r>
+        <w:rPr>
+          <w:bCs/>
+          <w:b/>
+        </w:rPr>
+        <w:t xml:space="preserve">Outcome regression model</w:t>
+      </w:r>
+      <w:r>
+        <w:t xml:space="preserve">. A linear regression model with</w:t>
+      </w:r>
+      <w:r>
+        <w:t xml:space="preserve"> </w:t>
+      </w:r>
+      <w:r>
+        <w:rPr>
+          <w:rStyle w:val="VerbatimChar"/>
+        </w:rPr>
+        <w:t xml:space="preserve">sex</w:t>
+      </w:r>
+      <w:r>
+        <w:t xml:space="preserve">,</w:t>
+      </w:r>
+      <w:r>
+        <w:t xml:space="preserve"> </w:t>
+      </w:r>
+      <w:r>
+        <w:rPr>
+          <w:rStyle w:val="VerbatimChar"/>
+        </w:rPr>
+        <w:t xml:space="preserve">past_MDD</w:t>
+      </w:r>
+      <w:r>
+        <w:t xml:space="preserve">,</w:t>
+      </w:r>
+      <w:r>
+        <w:t xml:space="preserve"> </w:t>
+      </w:r>
+      <w:r>
+        <w:rPr>
+          <w:rStyle w:val="VerbatimChar"/>
+        </w:rPr>
+        <w:t xml:space="preserve">current_MDD</w:t>
+      </w:r>
+      <w:r>
+        <w:t xml:space="preserve">,</w:t>
+      </w:r>
+      <w:r>
+        <w:t xml:space="preserve"> </w:t>
+      </w:r>
+      <w:r>
+        <w:rPr>
+          <w:rStyle w:val="VerbatimChar"/>
+        </w:rPr>
+        <w:t xml:space="preserve">phealth</w:t>
+      </w:r>
+      <w:r>
+        <w:t xml:space="preserve">,</w:t>
+      </w:r>
+      <w:r>
+        <w:t xml:space="preserve"> </w:t>
+      </w:r>
+      <w:r>
+        <w:rPr>
+          <w:rStyle w:val="VerbatimChar"/>
+        </w:rPr>
+        <w:t xml:space="preserve">age</w:t>
+      </w:r>
+      <w:r>
+        <w:t xml:space="preserve">,</w:t>
+      </w:r>
+      <w:r>
+        <w:t xml:space="preserve"> </w:t>
+      </w:r>
+      <w:r>
+        <w:rPr>
+          <w:rStyle w:val="VerbatimChar"/>
+        </w:rPr>
+        <w:t xml:space="preserve">madrs</w:t>
+      </w:r>
+      <w:r>
+        <w:t xml:space="preserve">,</w:t>
+      </w:r>
+      <w:r>
+        <w:t xml:space="preserve"> </w:t>
+      </w:r>
+      <w:r>
+        <w:rPr>
+          <w:rStyle w:val="VerbatimChar"/>
+        </w:rPr>
+        <w:t xml:space="preserve">sas</w:t>
+      </w:r>
+      <w:r>
+        <w:t xml:space="preserve">,</w:t>
+      </w:r>
+      <w:r>
+        <w:t xml:space="preserve"> </w:t>
+      </w:r>
+      <w:r>
+        <w:rPr>
+          <w:rStyle w:val="VerbatimChar"/>
+        </w:rPr>
+        <w:t xml:space="preserve">famfun</w:t>
+      </w:r>
+      <w:r>
+        <w:t xml:space="preserve">,</w:t>
+      </w:r>
+      <w:r>
+        <w:t xml:space="preserve"> </w:t>
+      </w:r>
+      <w:r>
+        <w:rPr>
+          <w:rStyle w:val="VerbatimChar"/>
+        </w:rPr>
+        <w:t xml:space="preserve">cesd</w:t>
+      </w:r>
+      <w:r>
+        <w:t xml:space="preserve">,</w:t>
+      </w:r>
+      <w:r>
+        <w:t xml:space="preserve"> </w:t>
+      </w:r>
+      <w:r>
+        <w:rPr>
+          <w:rStyle w:val="VerbatimChar"/>
+        </w:rPr>
+        <w:t xml:space="preserve">vas</w:t>
+      </w:r>
+      <w:r>
+        <w:t xml:space="preserve"> </w:t>
+      </w:r>
+      <w:r>
+        <w:t xml:space="preserve">as main</w:t>
+      </w:r>
+      <w:r>
+        <w:t xml:space="preserve"> </w:t>
+      </w:r>
+      <w:r>
+        <w:t xml:space="preserve">effects and interactions terms between treatment and</w:t>
+      </w:r>
+      <w:r>
+        <w:t xml:space="preserve"> </w:t>
+      </w:r>
+      <w:r>
+        <w:rPr>
+          <w:rStyle w:val="VerbatimChar"/>
+        </w:rPr>
+        <w:t xml:space="preserve">sex</w:t>
+      </w:r>
+      <w:r>
+        <w:t xml:space="preserve">,</w:t>
+      </w:r>
+      <w:r>
+        <w:t xml:space="preserve"> </w:t>
+      </w:r>
+      <w:r>
+        <w:rPr>
+          <w:rStyle w:val="VerbatimChar"/>
+        </w:rPr>
+        <w:t xml:space="preserve">age</w:t>
+      </w:r>
+      <w:r>
+        <w:t xml:space="preserve">,</w:t>
+      </w:r>
+      <w:r>
+        <w:t xml:space="preserve"> </w:t>
+      </w:r>
+      <w:r>
+        <w:rPr>
+          <w:rStyle w:val="VerbatimChar"/>
+        </w:rPr>
+        <w:t xml:space="preserve">famfun</w:t>
+      </w:r>
+      <w:r>
+        <w:t xml:space="preserve">,</w:t>
+      </w:r>
+      <w:r>
+        <w:t xml:space="preserve"> </w:t>
+      </w:r>
+      <w:r>
+        <w:rPr>
+          <w:rStyle w:val="VerbatimChar"/>
+        </w:rPr>
+        <w:t xml:space="preserve">cesd</w:t>
+      </w:r>
+      <w:r>
+        <w:t xml:space="preserve">, and</w:t>
+      </w:r>
+      <w:r>
+        <w:t xml:space="preserve"> </w:t>
+      </w:r>
+      <w:r>
+        <w:rPr>
+          <w:rStyle w:val="VerbatimChar"/>
+        </w:rPr>
+        <w:t xml:space="preserve">past_MDD</w:t>
+      </w:r>
+      <w:r>
+        <w:t xml:space="preserve">.</w:t>
+      </w:r>
+    </w:p>
+    <w:p>
+      <w:pPr>
+        <w:pStyle w:val="FirstParagraph"/>
+      </w:pPr>
+      <w:r>
+        <w:t xml:space="preserve">The restricted class of treatment regimes considered in the value search</w:t>
+      </w:r>
+      <w:r>
+        <w:t xml:space="preserve"> </w:t>
+      </w:r>
+      <w:r>
+        <w:t xml:space="preserve">estimator are all linear treatment regimes with the following covariates:</w:t>
+      </w:r>
+      <w:r>
+        <w:t xml:space="preserve"> </w:t>
+      </w:r>
+      <w:r>
+        <w:rPr>
+          <w:rStyle w:val="VerbatimChar"/>
+        </w:rPr>
+        <w:t xml:space="preserve">sex</w:t>
+      </w:r>
+      <w:r>
+        <w:t xml:space="preserve">,</w:t>
+      </w:r>
+      <w:r>
+        <w:t xml:space="preserve"> </w:t>
+      </w:r>
+      <w:r>
+        <w:rPr>
+          <w:rStyle w:val="VerbatimChar"/>
+        </w:rPr>
+        <w:t xml:space="preserve">age</w:t>
+      </w:r>
+      <w:r>
+        <w:t xml:space="preserve">,</w:t>
+      </w:r>
+      <w:r>
+        <w:t xml:space="preserve"> </w:t>
+      </w:r>
+      <w:r>
+        <w:rPr>
+          <w:rStyle w:val="VerbatimChar"/>
+        </w:rPr>
+        <w:t xml:space="preserve">famfun</w:t>
+      </w:r>
+      <w:r>
+        <w:t xml:space="preserve">,</w:t>
+      </w:r>
+      <w:r>
+        <w:t xml:space="preserve"> </w:t>
+      </w:r>
+      <w:r>
+        <w:rPr>
+          <w:rStyle w:val="VerbatimChar"/>
+        </w:rPr>
+        <w:t xml:space="preserve">cesd</w:t>
+      </w:r>
+      <w:r>
+        <w:t xml:space="preserve">, and</w:t>
+      </w:r>
+      <w:r>
+        <w:t xml:space="preserve"> </w:t>
+      </w:r>
+      <w:r>
+        <w:rPr>
+          <w:rStyle w:val="VerbatimChar"/>
+        </w:rPr>
+        <w:t xml:space="preserve">past_MDD</w:t>
+      </w:r>
+      <w:r>
+        <w:t xml:space="preserve">.</w:t>
+      </w:r>
+    </w:p>
+    <w:bookmarkEnd w:id="43"/>
     <w:sectPr/>
   </w:body>
 </w:document>
@@ -4113,6 +4808,39 @@
     <w:abstractNumId w:val="991"/>
   </w:num>
   <w:num w:numId="1007">
+    <w:abstractNumId w:val="99411"/>
+    <w:lvlOverride w:ilvl="0">
+      <w:startOverride w:val="1"/>
+    </w:lvlOverride>
+    <w:lvlOverride w:ilvl="1">
+      <w:startOverride w:val="1"/>
+    </w:lvlOverride>
+    <w:lvlOverride w:ilvl="2">
+      <w:startOverride w:val="1"/>
+    </w:lvlOverride>
+    <w:lvlOverride w:ilvl="3">
+      <w:startOverride w:val="1"/>
+    </w:lvlOverride>
+    <w:lvlOverride w:ilvl="4">
+      <w:startOverride w:val="1"/>
+    </w:lvlOverride>
+    <w:lvlOverride w:ilvl="5">
+      <w:startOverride w:val="1"/>
+    </w:lvlOverride>
+    <w:lvlOverride w:ilvl="6">
+      <w:startOverride w:val="1"/>
+    </w:lvlOverride>
+    <w:lvlOverride w:ilvl="7">
+      <w:startOverride w:val="1"/>
+    </w:lvlOverride>
+    <w:lvlOverride w:ilvl="8">
+      <w:startOverride w:val="1"/>
+    </w:lvlOverride>
+  </w:num>
+  <w:num w:numId="1008">
+    <w:abstractNumId w:val="991"/>
+  </w:num>
+  <w:num w:numId="1009">
     <w:abstractNumId w:val="991"/>
   </w:num>
 </w:numbering>

</xml_diff>

<commit_message>
Update plots for revision
</commit_message>
<xml_diff>
--- a/OTR analyses/tuning-parameters/tuning-parameters-results.docx
+++ b/OTR analyses/tuning-parameters/tuning-parameters-results.docx
@@ -71,7 +71,7 @@
         <w:pStyle w:val="Date"/>
       </w:pPr>
       <w:r>
-        <w:t xml:space="preserve">2024-07-03</w:t>
+        <w:t xml:space="preserve">2024-08-30</w:t>
       </w:r>
     </w:p>
     <w:p>
@@ -232,7 +232,7 @@
         <w:t xml:space="preserve">values.</w:t>
       </w:r>
     </w:p>
-    <w:bookmarkStart w:id="37" w:name="Xa01c2ea48010abfd7e7ce6cf3cc85329eeb6031"/>
+    <w:bookmarkStart w:id="40" w:name="Xa01c2ea48010abfd7e7ce6cf3cc85329eeb6031"/>
     <w:p>
       <w:pPr>
         <w:pStyle w:val="Heading1"/>
@@ -2116,7 +2116,7 @@
       </w:r>
     </w:p>
     <w:bookmarkEnd w:id="23"/>
-    <w:bookmarkStart w:id="36" w:name="comparison-of-optimization-strategies"/>
+    <w:bookmarkStart w:id="39" w:name="comparison-of-optimization-strategies"/>
     <w:p>
       <w:pPr>
         <w:pStyle w:val="Heading2"/>
@@ -2425,831 +2425,6 @@
           </wp:inline>
         </w:drawing>
       </w:r>
-    </w:p>
-    <w:p>
-      <w:pPr>
-        <w:pStyle w:val="BodyText"/>
-      </w:pPr>
-      <w:r>
-        <w:t xml:space="preserve">In the following table, we summarize the proportion of times each optimization</w:t>
-      </w:r>
-      <w:r>
-        <w:t xml:space="preserve"> </w:t>
-      </w:r>
-      <w:r>
-        <w:t xml:space="preserve">approach is best across the imputed data sets, stratified by outcome. Note that</w:t>
-      </w:r>
-      <w:r>
-        <w:t xml:space="preserve"> </w:t>
-      </w:r>
-      <w:r>
-        <w:t xml:space="preserve">the proportions for each outcome sometimes sum to values larger than 1. This is</w:t>
-      </w:r>
-      <w:r>
-        <w:t xml:space="preserve"> </w:t>
-      </w:r>
-      <w:r>
-        <w:t xml:space="preserve">not an error since different optimization approaches lead to the same solution</w:t>
-      </w:r>
-      <w:r>
-        <w:t xml:space="preserve"> </w:t>
-      </w:r>
-      <w:r>
-        <w:t xml:space="preserve">in some settings. In that case, both approaches are counted as</w:t>
-      </w:r>
-      <w:r>
-        <w:t xml:space="preserve"> </w:t>
-      </w:r>
-      <w:r>
-        <w:t xml:space="preserve">“</w:t>
-      </w:r>
-      <w:r>
-        <w:t xml:space="preserve">best</w:t>
-      </w:r>
-      <w:r>
-        <w:t xml:space="preserve">”</w:t>
-      </w:r>
-      <w:r>
-        <w:t xml:space="preserve"> </w:t>
-      </w:r>
-      <w:r>
-        <w:t xml:space="preserve">for that</w:t>
-      </w:r>
-      <w:r>
-        <w:t xml:space="preserve"> </w:t>
-      </w:r>
-      <w:r>
-        <w:t xml:space="preserve">imputed data set. This table shows us that:</w:t>
-      </w:r>
-    </w:p>
-    <w:p>
-      <w:pPr>
-        <w:numPr>
-          <w:ilvl w:val="0"/>
-          <w:numId w:val="1006"/>
-        </w:numPr>
-        <w:pStyle w:val="Compact"/>
-      </w:pPr>
-      <w:r>
-        <w:t xml:space="preserve">20 runs with a population size of 500 performs best for CESD, FAMFUN, and MADRS.</w:t>
-      </w:r>
-    </w:p>
-    <w:p>
-      <w:pPr>
-        <w:numPr>
-          <w:ilvl w:val="0"/>
-          <w:numId w:val="1006"/>
-        </w:numPr>
-        <w:pStyle w:val="Compact"/>
-      </w:pPr>
-      <w:r>
-        <w:t xml:space="preserve">5 runs with a population size of 3000 performs best for SAS and VAS.</w:t>
-      </w:r>
-    </w:p>
-    <w:tbl>
-      <w:tblPr>
-        <w:tblStyle w:val="Table"/>
-        <w:tblW w:type="auto" w:w="0"/>
-        <w:tblLook w:firstRow="1" w:lastRow="0" w:firstColumn="0" w:lastColumn="0" w:noHBand="0" w:noVBand="0" w:val="0020"/>
-        <w:jc w:val="start"/>
-      </w:tblPr>
-      <w:tblGrid>
-        <w:gridCol w:w="1131"/>
-        <w:gridCol w:w="1131"/>
-        <w:gridCol w:w="1131"/>
-        <w:gridCol w:w="1131"/>
-        <w:gridCol w:w="1131"/>
-        <w:gridCol w:w="1131"/>
-        <w:gridCol w:w="1131"/>
-      </w:tblGrid>
-      <w:tr>
-        <w:trPr>
-          <w:tblHeader w:val="true"/>
-        </w:trPr>
-        <w:tc>
-          <w:tcPr/>
-          <w:p>
-            <w:pPr>
-              <w:pStyle w:val="Compact"/>
-              <w:jc w:val="right"/>
-            </w:pPr>
-            <w:r>
-              <w:t xml:space="preserve">population_size</w:t>
-            </w:r>
-          </w:p>
-        </w:tc>
-        <w:tc>
-          <w:tcPr/>
-          <w:p>
-            <w:pPr>
-              <w:pStyle w:val="Compact"/>
-              <w:jc w:val="right"/>
-            </w:pPr>
-            <w:r>
-              <w:t xml:space="preserve">multi_run</w:t>
-            </w:r>
-          </w:p>
-        </w:tc>
-        <w:tc>
-          <w:tcPr/>
-          <w:p>
-            <w:pPr>
-              <w:pStyle w:val="Compact"/>
-              <w:jc w:val="right"/>
-            </w:pPr>
-            <w:r>
-              <w:t xml:space="preserve">cesd</w:t>
-            </w:r>
-          </w:p>
-        </w:tc>
-        <w:tc>
-          <w:tcPr/>
-          <w:p>
-            <w:pPr>
-              <w:pStyle w:val="Compact"/>
-              <w:jc w:val="right"/>
-            </w:pPr>
-            <w:r>
-              <w:t xml:space="preserve">famfun</w:t>
-            </w:r>
-          </w:p>
-        </w:tc>
-        <w:tc>
-          <w:tcPr/>
-          <w:p>
-            <w:pPr>
-              <w:pStyle w:val="Compact"/>
-              <w:jc w:val="right"/>
-            </w:pPr>
-            <w:r>
-              <w:t xml:space="preserve">madrs</w:t>
-            </w:r>
-          </w:p>
-        </w:tc>
-        <w:tc>
-          <w:tcPr/>
-          <w:p>
-            <w:pPr>
-              <w:pStyle w:val="Compact"/>
-              <w:jc w:val="right"/>
-            </w:pPr>
-            <w:r>
-              <w:t xml:space="preserve">sas</w:t>
-            </w:r>
-          </w:p>
-        </w:tc>
-        <w:tc>
-          <w:tcPr/>
-          <w:p>
-            <w:pPr>
-              <w:pStyle w:val="Compact"/>
-              <w:jc w:val="right"/>
-            </w:pPr>
-            <w:r>
-              <w:t xml:space="preserve">vas</w:t>
-            </w:r>
-          </w:p>
-        </w:tc>
-      </w:tr>
-      <w:tr>
-        <w:tc>
-          <w:tcPr/>
-          <w:p>
-            <w:pPr>
-              <w:pStyle w:val="Compact"/>
-              <w:jc w:val="right"/>
-            </w:pPr>
-            <w:r>
-              <w:t xml:space="preserve">500</w:t>
-            </w:r>
-          </w:p>
-        </w:tc>
-        <w:tc>
-          <w:tcPr/>
-          <w:p>
-            <w:pPr>
-              <w:pStyle w:val="Compact"/>
-              <w:jc w:val="right"/>
-            </w:pPr>
-            <w:r>
-              <w:t xml:space="preserve">1</w:t>
-            </w:r>
-          </w:p>
-        </w:tc>
-        <w:tc>
-          <w:tcPr/>
-          <w:p>
-            <w:pPr>
-              <w:pStyle w:val="Compact"/>
-              <w:jc w:val="right"/>
-            </w:pPr>
-            <w:r>
-              <w:t xml:space="preserve">0.00</w:t>
-            </w:r>
-          </w:p>
-        </w:tc>
-        <w:tc>
-          <w:tcPr/>
-          <w:p>
-            <w:pPr>
-              <w:pStyle w:val="Compact"/>
-              <w:jc w:val="right"/>
-            </w:pPr>
-            <w:r>
-              <w:t xml:space="preserve">0.05</w:t>
-            </w:r>
-          </w:p>
-        </w:tc>
-        <w:tc>
-          <w:tcPr/>
-          <w:p>
-            <w:pPr>
-              <w:pStyle w:val="Compact"/>
-              <w:jc w:val="right"/>
-            </w:pPr>
-            <w:r>
-              <w:t xml:space="preserve">0.05</w:t>
-            </w:r>
-          </w:p>
-        </w:tc>
-        <w:tc>
-          <w:tcPr/>
-          <w:p>
-            <w:pPr>
-              <w:pStyle w:val="Compact"/>
-              <w:jc w:val="right"/>
-            </w:pPr>
-            <w:r>
-              <w:t xml:space="preserve">0.00</w:t>
-            </w:r>
-          </w:p>
-        </w:tc>
-        <w:tc>
-          <w:tcPr/>
-          <w:p>
-            <w:pPr>
-              <w:pStyle w:val="Compact"/>
-              <w:jc w:val="right"/>
-            </w:pPr>
-            <w:r>
-              <w:t xml:space="preserve">0.00</w:t>
-            </w:r>
-          </w:p>
-        </w:tc>
-      </w:tr>
-      <w:tr>
-        <w:tc>
-          <w:tcPr/>
-          <w:p>
-            <w:pPr>
-              <w:pStyle w:val="Compact"/>
-              <w:jc w:val="right"/>
-            </w:pPr>
-            <w:r>
-              <w:t xml:space="preserve">500</w:t>
-            </w:r>
-          </w:p>
-        </w:tc>
-        <w:tc>
-          <w:tcPr/>
-          <w:p>
-            <w:pPr>
-              <w:pStyle w:val="Compact"/>
-              <w:jc w:val="right"/>
-            </w:pPr>
-            <w:r>
-              <w:t xml:space="preserve">5</w:t>
-            </w:r>
-          </w:p>
-        </w:tc>
-        <w:tc>
-          <w:tcPr/>
-          <w:p>
-            <w:pPr>
-              <w:pStyle w:val="Compact"/>
-              <w:jc w:val="right"/>
-            </w:pPr>
-            <w:r>
-              <w:t xml:space="preserve">0.05</w:t>
-            </w:r>
-          </w:p>
-        </w:tc>
-        <w:tc>
-          <w:tcPr/>
-          <w:p>
-            <w:pPr>
-              <w:pStyle w:val="Compact"/>
-              <w:jc w:val="right"/>
-            </w:pPr>
-            <w:r>
-              <w:t xml:space="preserve">0.10</w:t>
-            </w:r>
-          </w:p>
-        </w:tc>
-        <w:tc>
-          <w:tcPr/>
-          <w:p>
-            <w:pPr>
-              <w:pStyle w:val="Compact"/>
-              <w:jc w:val="right"/>
-            </w:pPr>
-            <w:r>
-              <w:t xml:space="preserve">0.00</w:t>
-            </w:r>
-          </w:p>
-        </w:tc>
-        <w:tc>
-          <w:tcPr/>
-          <w:p>
-            <w:pPr>
-              <w:pStyle w:val="Compact"/>
-              <w:jc w:val="right"/>
-            </w:pPr>
-            <w:r>
-              <w:t xml:space="preserve">0.00</w:t>
-            </w:r>
-          </w:p>
-        </w:tc>
-        <w:tc>
-          <w:tcPr/>
-          <w:p>
-            <w:pPr>
-              <w:pStyle w:val="Compact"/>
-              <w:jc w:val="right"/>
-            </w:pPr>
-            <w:r>
-              <w:t xml:space="preserve">0.05</w:t>
-            </w:r>
-          </w:p>
-        </w:tc>
-      </w:tr>
-      <w:tr>
-        <w:tc>
-          <w:tcPr/>
-          <w:p>
-            <w:pPr>
-              <w:pStyle w:val="Compact"/>
-              <w:jc w:val="right"/>
-            </w:pPr>
-            <w:r>
-              <w:t xml:space="preserve">500</w:t>
-            </w:r>
-          </w:p>
-        </w:tc>
-        <w:tc>
-          <w:tcPr/>
-          <w:p>
-            <w:pPr>
-              <w:pStyle w:val="Compact"/>
-              <w:jc w:val="right"/>
-            </w:pPr>
-            <w:r>
-              <w:t xml:space="preserve">20</w:t>
-            </w:r>
-          </w:p>
-        </w:tc>
-        <w:tc>
-          <w:tcPr/>
-          <w:p>
-            <w:pPr>
-              <w:pStyle w:val="Compact"/>
-              <w:jc w:val="right"/>
-            </w:pPr>
-            <w:r>
-              <w:t xml:space="preserve">0.40</w:t>
-            </w:r>
-          </w:p>
-        </w:tc>
-        <w:tc>
-          <w:tcPr/>
-          <w:p>
-            <w:pPr>
-              <w:pStyle w:val="Compact"/>
-              <w:jc w:val="right"/>
-            </w:pPr>
-            <w:r>
-              <w:t xml:space="preserve">0.35</w:t>
-            </w:r>
-          </w:p>
-        </w:tc>
-        <w:tc>
-          <w:tcPr/>
-          <w:p>
-            <w:pPr>
-              <w:pStyle w:val="Compact"/>
-              <w:jc w:val="right"/>
-            </w:pPr>
-            <w:r>
-              <w:t xml:space="preserve">0.45</w:t>
-            </w:r>
-          </w:p>
-        </w:tc>
-        <w:tc>
-          <w:tcPr/>
-          <w:p>
-            <w:pPr>
-              <w:pStyle w:val="Compact"/>
-              <w:jc w:val="right"/>
-            </w:pPr>
-            <w:r>
-              <w:t xml:space="preserve">0.25</w:t>
-            </w:r>
-          </w:p>
-        </w:tc>
-        <w:tc>
-          <w:tcPr/>
-          <w:p>
-            <w:pPr>
-              <w:pStyle w:val="Compact"/>
-              <w:jc w:val="right"/>
-            </w:pPr>
-            <w:r>
-              <w:t xml:space="preserve">0.35</w:t>
-            </w:r>
-          </w:p>
-        </w:tc>
-      </w:tr>
-      <w:tr>
-        <w:tc>
-          <w:tcPr/>
-          <w:p>
-            <w:pPr>
-              <w:pStyle w:val="Compact"/>
-              <w:jc w:val="right"/>
-            </w:pPr>
-            <w:r>
-              <w:t xml:space="preserve">1000</w:t>
-            </w:r>
-          </w:p>
-        </w:tc>
-        <w:tc>
-          <w:tcPr/>
-          <w:p>
-            <w:pPr>
-              <w:pStyle w:val="Compact"/>
-              <w:jc w:val="right"/>
-            </w:pPr>
-            <w:r>
-              <w:t xml:space="preserve">1</w:t>
-            </w:r>
-          </w:p>
-        </w:tc>
-        <w:tc>
-          <w:tcPr/>
-          <w:p>
-            <w:pPr>
-              <w:pStyle w:val="Compact"/>
-              <w:jc w:val="right"/>
-            </w:pPr>
-            <w:r>
-              <w:t xml:space="preserve">0.05</w:t>
-            </w:r>
-          </w:p>
-        </w:tc>
-        <w:tc>
-          <w:tcPr/>
-          <w:p>
-            <w:pPr>
-              <w:pStyle w:val="Compact"/>
-              <w:jc w:val="right"/>
-            </w:pPr>
-            <w:r>
-              <w:t xml:space="preserve">0.00</w:t>
-            </w:r>
-          </w:p>
-        </w:tc>
-        <w:tc>
-          <w:tcPr/>
-          <w:p>
-            <w:pPr>
-              <w:pStyle w:val="Compact"/>
-              <w:jc w:val="right"/>
-            </w:pPr>
-            <w:r>
-              <w:t xml:space="preserve">0.00</w:t>
-            </w:r>
-          </w:p>
-        </w:tc>
-        <w:tc>
-          <w:tcPr/>
-          <w:p>
-            <w:pPr>
-              <w:pStyle w:val="Compact"/>
-              <w:jc w:val="right"/>
-            </w:pPr>
-            <w:r>
-              <w:t xml:space="preserve">0.00</w:t>
-            </w:r>
-          </w:p>
-        </w:tc>
-        <w:tc>
-          <w:tcPr/>
-          <w:p>
-            <w:pPr>
-              <w:pStyle w:val="Compact"/>
-              <w:jc w:val="right"/>
-            </w:pPr>
-            <w:r>
-              <w:t xml:space="preserve">0.05</w:t>
-            </w:r>
-          </w:p>
-        </w:tc>
-      </w:tr>
-      <w:tr>
-        <w:tc>
-          <w:tcPr/>
-          <w:p>
-            <w:pPr>
-              <w:pStyle w:val="Compact"/>
-              <w:jc w:val="right"/>
-            </w:pPr>
-            <w:r>
-              <w:t xml:space="preserve">1000</w:t>
-            </w:r>
-          </w:p>
-        </w:tc>
-        <w:tc>
-          <w:tcPr/>
-          <w:p>
-            <w:pPr>
-              <w:pStyle w:val="Compact"/>
-              <w:jc w:val="right"/>
-            </w:pPr>
-            <w:r>
-              <w:t xml:space="preserve">5</w:t>
-            </w:r>
-          </w:p>
-        </w:tc>
-        <w:tc>
-          <w:tcPr/>
-          <w:p>
-            <w:pPr>
-              <w:pStyle w:val="Compact"/>
-              <w:jc w:val="right"/>
-            </w:pPr>
-            <w:r>
-              <w:t xml:space="preserve">0.35</w:t>
-            </w:r>
-          </w:p>
-        </w:tc>
-        <w:tc>
-          <w:tcPr/>
-          <w:p>
-            <w:pPr>
-              <w:pStyle w:val="Compact"/>
-              <w:jc w:val="right"/>
-            </w:pPr>
-            <w:r>
-              <w:t xml:space="preserve">0.10</w:t>
-            </w:r>
-          </w:p>
-        </w:tc>
-        <w:tc>
-          <w:tcPr/>
-          <w:p>
-            <w:pPr>
-              <w:pStyle w:val="Compact"/>
-              <w:jc w:val="right"/>
-            </w:pPr>
-            <w:r>
-              <w:t xml:space="preserve">0.20</w:t>
-            </w:r>
-          </w:p>
-        </w:tc>
-        <w:tc>
-          <w:tcPr/>
-          <w:p>
-            <w:pPr>
-              <w:pStyle w:val="Compact"/>
-              <w:jc w:val="right"/>
-            </w:pPr>
-            <w:r>
-              <w:t xml:space="preserve">0.15</w:t>
-            </w:r>
-          </w:p>
-        </w:tc>
-        <w:tc>
-          <w:tcPr/>
-          <w:p>
-            <w:pPr>
-              <w:pStyle w:val="Compact"/>
-              <w:jc w:val="right"/>
-            </w:pPr>
-            <w:r>
-              <w:t xml:space="preserve">0.15</w:t>
-            </w:r>
-          </w:p>
-        </w:tc>
-      </w:tr>
-      <w:tr>
-        <w:tc>
-          <w:tcPr/>
-          <w:p>
-            <w:pPr>
-              <w:pStyle w:val="Compact"/>
-              <w:jc w:val="right"/>
-            </w:pPr>
-            <w:r>
-              <w:t xml:space="preserve">3000</w:t>
-            </w:r>
-          </w:p>
-        </w:tc>
-        <w:tc>
-          <w:tcPr/>
-          <w:p>
-            <w:pPr>
-              <w:pStyle w:val="Compact"/>
-              <w:jc w:val="right"/>
-            </w:pPr>
-            <w:r>
-              <w:t xml:space="preserve">1</w:t>
-            </w:r>
-          </w:p>
-        </w:tc>
-        <w:tc>
-          <w:tcPr/>
-          <w:p>
-            <w:pPr>
-              <w:pStyle w:val="Compact"/>
-              <w:jc w:val="right"/>
-            </w:pPr>
-            <w:r>
-              <w:t xml:space="preserve">0.00</w:t>
-            </w:r>
-          </w:p>
-        </w:tc>
-        <w:tc>
-          <w:tcPr/>
-          <w:p>
-            <w:pPr>
-              <w:pStyle w:val="Compact"/>
-              <w:jc w:val="right"/>
-            </w:pPr>
-            <w:r>
-              <w:t xml:space="preserve">0.00</w:t>
-            </w:r>
-          </w:p>
-        </w:tc>
-        <w:tc>
-          <w:tcPr/>
-          <w:p>
-            <w:pPr>
-              <w:pStyle w:val="Compact"/>
-              <w:jc w:val="right"/>
-            </w:pPr>
-            <w:r>
-              <w:t xml:space="preserve">0.00</w:t>
-            </w:r>
-          </w:p>
-        </w:tc>
-        <w:tc>
-          <w:tcPr/>
-          <w:p>
-            <w:pPr>
-              <w:pStyle w:val="Compact"/>
-              <w:jc w:val="right"/>
-            </w:pPr>
-            <w:r>
-              <w:t xml:space="preserve">0.05</w:t>
-            </w:r>
-          </w:p>
-        </w:tc>
-        <w:tc>
-          <w:tcPr/>
-          <w:p>
-            <w:pPr>
-              <w:pStyle w:val="Compact"/>
-              <w:jc w:val="right"/>
-            </w:pPr>
-            <w:r>
-              <w:t xml:space="preserve">0.05</w:t>
-            </w:r>
-          </w:p>
-        </w:tc>
-      </w:tr>
-      <w:tr>
-        <w:tc>
-          <w:tcPr/>
-          <w:p>
-            <w:pPr>
-              <w:pStyle w:val="Compact"/>
-              <w:jc w:val="right"/>
-            </w:pPr>
-            <w:r>
-              <w:t xml:space="preserve">3000</w:t>
-            </w:r>
-          </w:p>
-        </w:tc>
-        <w:tc>
-          <w:tcPr/>
-          <w:p>
-            <w:pPr>
-              <w:pStyle w:val="Compact"/>
-              <w:jc w:val="right"/>
-            </w:pPr>
-            <w:r>
-              <w:t xml:space="preserve">5</w:t>
-            </w:r>
-          </w:p>
-        </w:tc>
-        <w:tc>
-          <w:tcPr/>
-          <w:p>
-            <w:pPr>
-              <w:pStyle w:val="Compact"/>
-              <w:jc w:val="right"/>
-            </w:pPr>
-            <w:r>
-              <w:t xml:space="preserve">0.25</w:t>
-            </w:r>
-          </w:p>
-        </w:tc>
-        <w:tc>
-          <w:tcPr/>
-          <w:p>
-            <w:pPr>
-              <w:pStyle w:val="Compact"/>
-              <w:jc w:val="right"/>
-            </w:pPr>
-            <w:r>
-              <w:t xml:space="preserve">0.45</w:t>
-            </w:r>
-          </w:p>
-        </w:tc>
-        <w:tc>
-          <w:tcPr/>
-          <w:p>
-            <w:pPr>
-              <w:pStyle w:val="Compact"/>
-              <w:jc w:val="right"/>
-            </w:pPr>
-            <w:r>
-              <w:t xml:space="preserve">0.30</w:t>
-            </w:r>
-          </w:p>
-        </w:tc>
-        <w:tc>
-          <w:tcPr/>
-          <w:p>
-            <w:pPr>
-              <w:pStyle w:val="Compact"/>
-              <w:jc w:val="right"/>
-            </w:pPr>
-            <w:r>
-              <w:t xml:space="preserve">0.55</w:t>
-            </w:r>
-          </w:p>
-        </w:tc>
-        <w:tc>
-          <w:tcPr/>
-          <w:p>
-            <w:pPr>
-              <w:pStyle w:val="Compact"/>
-              <w:jc w:val="right"/>
-            </w:pPr>
-            <w:r>
-              <w:t xml:space="preserve">0.50</w:t>
-            </w:r>
-          </w:p>
-        </w:tc>
-      </w:tr>
-    </w:tbl>
-    <w:p>
-      <w:pPr>
-        <w:pStyle w:val="BodyText"/>
-      </w:pPr>
-      <w:r>
-        <w:t xml:space="preserve">Hence, 2 different approaches perform best for the five outcomes. Because this</w:t>
-      </w:r>
-      <w:r>
-        <w:t xml:space="preserve"> </w:t>
-      </w:r>
-      <w:r>
-        <w:t xml:space="preserve">table does not take into account the magnitude of the difference, we summarize</w:t>
-      </w:r>
-      <w:r>
-        <w:t xml:space="preserve"> </w:t>
-      </w:r>
-      <w:r>
-        <w:t xml:space="preserve">the difference in estimated values between these two approaches next in</w:t>
-      </w:r>
-      <w:r>
-        <w:t xml:space="preserve"> </w:t>
-      </w:r>
-      <w:r>
-        <w:t xml:space="preserve">histograms. Each histogram contains 20 such differences, 1 for each imputed data</w:t>
-      </w:r>
-      <w:r>
-        <w:t xml:space="preserve"> </w:t>
-      </w:r>
-      <w:r>
-        <w:t xml:space="preserve">set.</w:t>
-      </w:r>
-    </w:p>
-    <w:p>
-      <w:pPr>
-        <w:pStyle w:val="BodyText"/>
-      </w:pPr>
       <w:r>
         <w:drawing>
           <wp:inline>
@@ -3260,7 +2435,7 @@
               <a:graphicData uri="http://schemas.openxmlformats.org/drawingml/2006/picture">
                 <pic:pic>
                   <pic:nvPicPr>
-                    <pic:cNvPr descr="tuning-parameters-results_files/figure-docx/unnamed-chunk-11-1.png" id="35" name="Picture"/>
+                    <pic:cNvPr descr="tuning-parameters-results_files/figure-docx/unnamed-chunk-9-2.png" id="35" name="Picture"/>
                     <pic:cNvPicPr>
                       <a:picLocks noChangeArrowheads="1" noChangeAspect="1"/>
                     </pic:cNvPicPr>
@@ -3293,9 +2468,876 @@
         </w:drawing>
       </w:r>
     </w:p>
-    <w:bookmarkEnd w:id="36"/>
-    <w:bookmarkEnd w:id="37"/>
-    <w:bookmarkStart w:id="41" w:name="starting-values"/>
+    <w:p>
+      <w:pPr>
+        <w:pStyle w:val="BodyText"/>
+      </w:pPr>
+      <w:r>
+        <w:t xml:space="preserve">In the following table, we summarize the proportion of times each optimization</w:t>
+      </w:r>
+      <w:r>
+        <w:t xml:space="preserve"> </w:t>
+      </w:r>
+      <w:r>
+        <w:t xml:space="preserve">approach is best across the imputed data sets, stratified by outcome. Note that</w:t>
+      </w:r>
+      <w:r>
+        <w:t xml:space="preserve"> </w:t>
+      </w:r>
+      <w:r>
+        <w:t xml:space="preserve">the proportions for each outcome sometimes sum to values larger than 1. This is</w:t>
+      </w:r>
+      <w:r>
+        <w:t xml:space="preserve"> </w:t>
+      </w:r>
+      <w:r>
+        <w:t xml:space="preserve">not an error since different optimization approaches lead to the same solution</w:t>
+      </w:r>
+      <w:r>
+        <w:t xml:space="preserve"> </w:t>
+      </w:r>
+      <w:r>
+        <w:t xml:space="preserve">in some settings. In that case, both approaches are counted as</w:t>
+      </w:r>
+      <w:r>
+        <w:t xml:space="preserve"> </w:t>
+      </w:r>
+      <w:r>
+        <w:t xml:space="preserve">“</w:t>
+      </w:r>
+      <w:r>
+        <w:t xml:space="preserve">best</w:t>
+      </w:r>
+      <w:r>
+        <w:t xml:space="preserve">”</w:t>
+      </w:r>
+      <w:r>
+        <w:t xml:space="preserve"> </w:t>
+      </w:r>
+      <w:r>
+        <w:t xml:space="preserve">for that</w:t>
+      </w:r>
+      <w:r>
+        <w:t xml:space="preserve"> </w:t>
+      </w:r>
+      <w:r>
+        <w:t xml:space="preserve">imputed data set. This table shows us that:</w:t>
+      </w:r>
+    </w:p>
+    <w:p>
+      <w:pPr>
+        <w:numPr>
+          <w:ilvl w:val="0"/>
+          <w:numId w:val="1006"/>
+        </w:numPr>
+        <w:pStyle w:val="Compact"/>
+      </w:pPr>
+      <w:r>
+        <w:t xml:space="preserve">20 runs with a population size of 500 performs best for CESD, FAMFUN, and MADRS.</w:t>
+      </w:r>
+    </w:p>
+    <w:p>
+      <w:pPr>
+        <w:numPr>
+          <w:ilvl w:val="0"/>
+          <w:numId w:val="1006"/>
+        </w:numPr>
+        <w:pStyle w:val="Compact"/>
+      </w:pPr>
+      <w:r>
+        <w:t xml:space="preserve">5 runs with a population size of 3000 performs best for SAS and VAS.</w:t>
+      </w:r>
+    </w:p>
+    <w:tbl>
+      <w:tblPr>
+        <w:tblStyle w:val="Table"/>
+        <w:tblW w:type="auto" w:w="0"/>
+        <w:tblLook w:firstRow="1" w:lastRow="0" w:firstColumn="0" w:lastColumn="0" w:noHBand="0" w:noVBand="0" w:val="0020"/>
+        <w:jc w:val="start"/>
+      </w:tblPr>
+      <w:tblGrid>
+        <w:gridCol w:w="1131"/>
+        <w:gridCol w:w="1131"/>
+        <w:gridCol w:w="1131"/>
+        <w:gridCol w:w="1131"/>
+        <w:gridCol w:w="1131"/>
+        <w:gridCol w:w="1131"/>
+        <w:gridCol w:w="1131"/>
+      </w:tblGrid>
+      <w:tr>
+        <w:trPr>
+          <w:tblHeader w:val="true"/>
+        </w:trPr>
+        <w:tc>
+          <w:tcPr/>
+          <w:p>
+            <w:pPr>
+              <w:pStyle w:val="Compact"/>
+              <w:jc w:val="right"/>
+            </w:pPr>
+            <w:r>
+              <w:t xml:space="preserve">population_size</w:t>
+            </w:r>
+          </w:p>
+        </w:tc>
+        <w:tc>
+          <w:tcPr/>
+          <w:p>
+            <w:pPr>
+              <w:pStyle w:val="Compact"/>
+              <w:jc w:val="right"/>
+            </w:pPr>
+            <w:r>
+              <w:t xml:space="preserve">multi_run</w:t>
+            </w:r>
+          </w:p>
+        </w:tc>
+        <w:tc>
+          <w:tcPr/>
+          <w:p>
+            <w:pPr>
+              <w:pStyle w:val="Compact"/>
+              <w:jc w:val="right"/>
+            </w:pPr>
+            <w:r>
+              <w:t xml:space="preserve">cesd</w:t>
+            </w:r>
+          </w:p>
+        </w:tc>
+        <w:tc>
+          <w:tcPr/>
+          <w:p>
+            <w:pPr>
+              <w:pStyle w:val="Compact"/>
+              <w:jc w:val="right"/>
+            </w:pPr>
+            <w:r>
+              <w:t xml:space="preserve">famfun</w:t>
+            </w:r>
+          </w:p>
+        </w:tc>
+        <w:tc>
+          <w:tcPr/>
+          <w:p>
+            <w:pPr>
+              <w:pStyle w:val="Compact"/>
+              <w:jc w:val="right"/>
+            </w:pPr>
+            <w:r>
+              <w:t xml:space="preserve">madrs</w:t>
+            </w:r>
+          </w:p>
+        </w:tc>
+        <w:tc>
+          <w:tcPr/>
+          <w:p>
+            <w:pPr>
+              <w:pStyle w:val="Compact"/>
+              <w:jc w:val="right"/>
+            </w:pPr>
+            <w:r>
+              <w:t xml:space="preserve">sas</w:t>
+            </w:r>
+          </w:p>
+        </w:tc>
+        <w:tc>
+          <w:tcPr/>
+          <w:p>
+            <w:pPr>
+              <w:pStyle w:val="Compact"/>
+              <w:jc w:val="right"/>
+            </w:pPr>
+            <w:r>
+              <w:t xml:space="preserve">vas</w:t>
+            </w:r>
+          </w:p>
+        </w:tc>
+      </w:tr>
+      <w:tr>
+        <w:tc>
+          <w:tcPr/>
+          <w:p>
+            <w:pPr>
+              <w:pStyle w:val="Compact"/>
+              <w:jc w:val="right"/>
+            </w:pPr>
+            <w:r>
+              <w:t xml:space="preserve">500</w:t>
+            </w:r>
+          </w:p>
+        </w:tc>
+        <w:tc>
+          <w:tcPr/>
+          <w:p>
+            <w:pPr>
+              <w:pStyle w:val="Compact"/>
+              <w:jc w:val="right"/>
+            </w:pPr>
+            <w:r>
+              <w:t xml:space="preserve">1</w:t>
+            </w:r>
+          </w:p>
+        </w:tc>
+        <w:tc>
+          <w:tcPr/>
+          <w:p>
+            <w:pPr>
+              <w:pStyle w:val="Compact"/>
+              <w:jc w:val="right"/>
+            </w:pPr>
+            <w:r>
+              <w:t xml:space="preserve">0.00</w:t>
+            </w:r>
+          </w:p>
+        </w:tc>
+        <w:tc>
+          <w:tcPr/>
+          <w:p>
+            <w:pPr>
+              <w:pStyle w:val="Compact"/>
+              <w:jc w:val="right"/>
+            </w:pPr>
+            <w:r>
+              <w:t xml:space="preserve">0.05</w:t>
+            </w:r>
+          </w:p>
+        </w:tc>
+        <w:tc>
+          <w:tcPr/>
+          <w:p>
+            <w:pPr>
+              <w:pStyle w:val="Compact"/>
+              <w:jc w:val="right"/>
+            </w:pPr>
+            <w:r>
+              <w:t xml:space="preserve">0.05</w:t>
+            </w:r>
+          </w:p>
+        </w:tc>
+        <w:tc>
+          <w:tcPr/>
+          <w:p>
+            <w:pPr>
+              <w:pStyle w:val="Compact"/>
+              <w:jc w:val="right"/>
+            </w:pPr>
+            <w:r>
+              <w:t xml:space="preserve">0.00</w:t>
+            </w:r>
+          </w:p>
+        </w:tc>
+        <w:tc>
+          <w:tcPr/>
+          <w:p>
+            <w:pPr>
+              <w:pStyle w:val="Compact"/>
+              <w:jc w:val="right"/>
+            </w:pPr>
+            <w:r>
+              <w:t xml:space="preserve">0.00</w:t>
+            </w:r>
+          </w:p>
+        </w:tc>
+      </w:tr>
+      <w:tr>
+        <w:tc>
+          <w:tcPr/>
+          <w:p>
+            <w:pPr>
+              <w:pStyle w:val="Compact"/>
+              <w:jc w:val="right"/>
+            </w:pPr>
+            <w:r>
+              <w:t xml:space="preserve">500</w:t>
+            </w:r>
+          </w:p>
+        </w:tc>
+        <w:tc>
+          <w:tcPr/>
+          <w:p>
+            <w:pPr>
+              <w:pStyle w:val="Compact"/>
+              <w:jc w:val="right"/>
+            </w:pPr>
+            <w:r>
+              <w:t xml:space="preserve">5</w:t>
+            </w:r>
+          </w:p>
+        </w:tc>
+        <w:tc>
+          <w:tcPr/>
+          <w:p>
+            <w:pPr>
+              <w:pStyle w:val="Compact"/>
+              <w:jc w:val="right"/>
+            </w:pPr>
+            <w:r>
+              <w:t xml:space="preserve">0.05</w:t>
+            </w:r>
+          </w:p>
+        </w:tc>
+        <w:tc>
+          <w:tcPr/>
+          <w:p>
+            <w:pPr>
+              <w:pStyle w:val="Compact"/>
+              <w:jc w:val="right"/>
+            </w:pPr>
+            <w:r>
+              <w:t xml:space="preserve">0.10</w:t>
+            </w:r>
+          </w:p>
+        </w:tc>
+        <w:tc>
+          <w:tcPr/>
+          <w:p>
+            <w:pPr>
+              <w:pStyle w:val="Compact"/>
+              <w:jc w:val="right"/>
+            </w:pPr>
+            <w:r>
+              <w:t xml:space="preserve">0.00</w:t>
+            </w:r>
+          </w:p>
+        </w:tc>
+        <w:tc>
+          <w:tcPr/>
+          <w:p>
+            <w:pPr>
+              <w:pStyle w:val="Compact"/>
+              <w:jc w:val="right"/>
+            </w:pPr>
+            <w:r>
+              <w:t xml:space="preserve">0.00</w:t>
+            </w:r>
+          </w:p>
+        </w:tc>
+        <w:tc>
+          <w:tcPr/>
+          <w:p>
+            <w:pPr>
+              <w:pStyle w:val="Compact"/>
+              <w:jc w:val="right"/>
+            </w:pPr>
+            <w:r>
+              <w:t xml:space="preserve">0.05</w:t>
+            </w:r>
+          </w:p>
+        </w:tc>
+      </w:tr>
+      <w:tr>
+        <w:tc>
+          <w:tcPr/>
+          <w:p>
+            <w:pPr>
+              <w:pStyle w:val="Compact"/>
+              <w:jc w:val="right"/>
+            </w:pPr>
+            <w:r>
+              <w:t xml:space="preserve">500</w:t>
+            </w:r>
+          </w:p>
+        </w:tc>
+        <w:tc>
+          <w:tcPr/>
+          <w:p>
+            <w:pPr>
+              <w:pStyle w:val="Compact"/>
+              <w:jc w:val="right"/>
+            </w:pPr>
+            <w:r>
+              <w:t xml:space="preserve">20</w:t>
+            </w:r>
+          </w:p>
+        </w:tc>
+        <w:tc>
+          <w:tcPr/>
+          <w:p>
+            <w:pPr>
+              <w:pStyle w:val="Compact"/>
+              <w:jc w:val="right"/>
+            </w:pPr>
+            <w:r>
+              <w:t xml:space="preserve">0.40</w:t>
+            </w:r>
+          </w:p>
+        </w:tc>
+        <w:tc>
+          <w:tcPr/>
+          <w:p>
+            <w:pPr>
+              <w:pStyle w:val="Compact"/>
+              <w:jc w:val="right"/>
+            </w:pPr>
+            <w:r>
+              <w:t xml:space="preserve">0.35</w:t>
+            </w:r>
+          </w:p>
+        </w:tc>
+        <w:tc>
+          <w:tcPr/>
+          <w:p>
+            <w:pPr>
+              <w:pStyle w:val="Compact"/>
+              <w:jc w:val="right"/>
+            </w:pPr>
+            <w:r>
+              <w:t xml:space="preserve">0.45</w:t>
+            </w:r>
+          </w:p>
+        </w:tc>
+        <w:tc>
+          <w:tcPr/>
+          <w:p>
+            <w:pPr>
+              <w:pStyle w:val="Compact"/>
+              <w:jc w:val="right"/>
+            </w:pPr>
+            <w:r>
+              <w:t xml:space="preserve">0.25</w:t>
+            </w:r>
+          </w:p>
+        </w:tc>
+        <w:tc>
+          <w:tcPr/>
+          <w:p>
+            <w:pPr>
+              <w:pStyle w:val="Compact"/>
+              <w:jc w:val="right"/>
+            </w:pPr>
+            <w:r>
+              <w:t xml:space="preserve">0.35</w:t>
+            </w:r>
+          </w:p>
+        </w:tc>
+      </w:tr>
+      <w:tr>
+        <w:tc>
+          <w:tcPr/>
+          <w:p>
+            <w:pPr>
+              <w:pStyle w:val="Compact"/>
+              <w:jc w:val="right"/>
+            </w:pPr>
+            <w:r>
+              <w:t xml:space="preserve">1000</w:t>
+            </w:r>
+          </w:p>
+        </w:tc>
+        <w:tc>
+          <w:tcPr/>
+          <w:p>
+            <w:pPr>
+              <w:pStyle w:val="Compact"/>
+              <w:jc w:val="right"/>
+            </w:pPr>
+            <w:r>
+              <w:t xml:space="preserve">1</w:t>
+            </w:r>
+          </w:p>
+        </w:tc>
+        <w:tc>
+          <w:tcPr/>
+          <w:p>
+            <w:pPr>
+              <w:pStyle w:val="Compact"/>
+              <w:jc w:val="right"/>
+            </w:pPr>
+            <w:r>
+              <w:t xml:space="preserve">0.05</w:t>
+            </w:r>
+          </w:p>
+        </w:tc>
+        <w:tc>
+          <w:tcPr/>
+          <w:p>
+            <w:pPr>
+              <w:pStyle w:val="Compact"/>
+              <w:jc w:val="right"/>
+            </w:pPr>
+            <w:r>
+              <w:t xml:space="preserve">0.00</w:t>
+            </w:r>
+          </w:p>
+        </w:tc>
+        <w:tc>
+          <w:tcPr/>
+          <w:p>
+            <w:pPr>
+              <w:pStyle w:val="Compact"/>
+              <w:jc w:val="right"/>
+            </w:pPr>
+            <w:r>
+              <w:t xml:space="preserve">0.00</w:t>
+            </w:r>
+          </w:p>
+        </w:tc>
+        <w:tc>
+          <w:tcPr/>
+          <w:p>
+            <w:pPr>
+              <w:pStyle w:val="Compact"/>
+              <w:jc w:val="right"/>
+            </w:pPr>
+            <w:r>
+              <w:t xml:space="preserve">0.00</w:t>
+            </w:r>
+          </w:p>
+        </w:tc>
+        <w:tc>
+          <w:tcPr/>
+          <w:p>
+            <w:pPr>
+              <w:pStyle w:val="Compact"/>
+              <w:jc w:val="right"/>
+            </w:pPr>
+            <w:r>
+              <w:t xml:space="preserve">0.05</w:t>
+            </w:r>
+          </w:p>
+        </w:tc>
+      </w:tr>
+      <w:tr>
+        <w:tc>
+          <w:tcPr/>
+          <w:p>
+            <w:pPr>
+              <w:pStyle w:val="Compact"/>
+              <w:jc w:val="right"/>
+            </w:pPr>
+            <w:r>
+              <w:t xml:space="preserve">1000</w:t>
+            </w:r>
+          </w:p>
+        </w:tc>
+        <w:tc>
+          <w:tcPr/>
+          <w:p>
+            <w:pPr>
+              <w:pStyle w:val="Compact"/>
+              <w:jc w:val="right"/>
+            </w:pPr>
+            <w:r>
+              <w:t xml:space="preserve">5</w:t>
+            </w:r>
+          </w:p>
+        </w:tc>
+        <w:tc>
+          <w:tcPr/>
+          <w:p>
+            <w:pPr>
+              <w:pStyle w:val="Compact"/>
+              <w:jc w:val="right"/>
+            </w:pPr>
+            <w:r>
+              <w:t xml:space="preserve">0.35</w:t>
+            </w:r>
+          </w:p>
+        </w:tc>
+        <w:tc>
+          <w:tcPr/>
+          <w:p>
+            <w:pPr>
+              <w:pStyle w:val="Compact"/>
+              <w:jc w:val="right"/>
+            </w:pPr>
+            <w:r>
+              <w:t xml:space="preserve">0.10</w:t>
+            </w:r>
+          </w:p>
+        </w:tc>
+        <w:tc>
+          <w:tcPr/>
+          <w:p>
+            <w:pPr>
+              <w:pStyle w:val="Compact"/>
+              <w:jc w:val="right"/>
+            </w:pPr>
+            <w:r>
+              <w:t xml:space="preserve">0.20</w:t>
+            </w:r>
+          </w:p>
+        </w:tc>
+        <w:tc>
+          <w:tcPr/>
+          <w:p>
+            <w:pPr>
+              <w:pStyle w:val="Compact"/>
+              <w:jc w:val="right"/>
+            </w:pPr>
+            <w:r>
+              <w:t xml:space="preserve">0.15</w:t>
+            </w:r>
+          </w:p>
+        </w:tc>
+        <w:tc>
+          <w:tcPr/>
+          <w:p>
+            <w:pPr>
+              <w:pStyle w:val="Compact"/>
+              <w:jc w:val="right"/>
+            </w:pPr>
+            <w:r>
+              <w:t xml:space="preserve">0.15</w:t>
+            </w:r>
+          </w:p>
+        </w:tc>
+      </w:tr>
+      <w:tr>
+        <w:tc>
+          <w:tcPr/>
+          <w:p>
+            <w:pPr>
+              <w:pStyle w:val="Compact"/>
+              <w:jc w:val="right"/>
+            </w:pPr>
+            <w:r>
+              <w:t xml:space="preserve">3000</w:t>
+            </w:r>
+          </w:p>
+        </w:tc>
+        <w:tc>
+          <w:tcPr/>
+          <w:p>
+            <w:pPr>
+              <w:pStyle w:val="Compact"/>
+              <w:jc w:val="right"/>
+            </w:pPr>
+            <w:r>
+              <w:t xml:space="preserve">1</w:t>
+            </w:r>
+          </w:p>
+        </w:tc>
+        <w:tc>
+          <w:tcPr/>
+          <w:p>
+            <w:pPr>
+              <w:pStyle w:val="Compact"/>
+              <w:jc w:val="right"/>
+            </w:pPr>
+            <w:r>
+              <w:t xml:space="preserve">0.00</w:t>
+            </w:r>
+          </w:p>
+        </w:tc>
+        <w:tc>
+          <w:tcPr/>
+          <w:p>
+            <w:pPr>
+              <w:pStyle w:val="Compact"/>
+              <w:jc w:val="right"/>
+            </w:pPr>
+            <w:r>
+              <w:t xml:space="preserve">0.00</w:t>
+            </w:r>
+          </w:p>
+        </w:tc>
+        <w:tc>
+          <w:tcPr/>
+          <w:p>
+            <w:pPr>
+              <w:pStyle w:val="Compact"/>
+              <w:jc w:val="right"/>
+            </w:pPr>
+            <w:r>
+              <w:t xml:space="preserve">0.00</w:t>
+            </w:r>
+          </w:p>
+        </w:tc>
+        <w:tc>
+          <w:tcPr/>
+          <w:p>
+            <w:pPr>
+              <w:pStyle w:val="Compact"/>
+              <w:jc w:val="right"/>
+            </w:pPr>
+            <w:r>
+              <w:t xml:space="preserve">0.05</w:t>
+            </w:r>
+          </w:p>
+        </w:tc>
+        <w:tc>
+          <w:tcPr/>
+          <w:p>
+            <w:pPr>
+              <w:pStyle w:val="Compact"/>
+              <w:jc w:val="right"/>
+            </w:pPr>
+            <w:r>
+              <w:t xml:space="preserve">0.05</w:t>
+            </w:r>
+          </w:p>
+        </w:tc>
+      </w:tr>
+      <w:tr>
+        <w:tc>
+          <w:tcPr/>
+          <w:p>
+            <w:pPr>
+              <w:pStyle w:val="Compact"/>
+              <w:jc w:val="right"/>
+            </w:pPr>
+            <w:r>
+              <w:t xml:space="preserve">3000</w:t>
+            </w:r>
+          </w:p>
+        </w:tc>
+        <w:tc>
+          <w:tcPr/>
+          <w:p>
+            <w:pPr>
+              <w:pStyle w:val="Compact"/>
+              <w:jc w:val="right"/>
+            </w:pPr>
+            <w:r>
+              <w:t xml:space="preserve">5</w:t>
+            </w:r>
+          </w:p>
+        </w:tc>
+        <w:tc>
+          <w:tcPr/>
+          <w:p>
+            <w:pPr>
+              <w:pStyle w:val="Compact"/>
+              <w:jc w:val="right"/>
+            </w:pPr>
+            <w:r>
+              <w:t xml:space="preserve">0.25</w:t>
+            </w:r>
+          </w:p>
+        </w:tc>
+        <w:tc>
+          <w:tcPr/>
+          <w:p>
+            <w:pPr>
+              <w:pStyle w:val="Compact"/>
+              <w:jc w:val="right"/>
+            </w:pPr>
+            <w:r>
+              <w:t xml:space="preserve">0.45</w:t>
+            </w:r>
+          </w:p>
+        </w:tc>
+        <w:tc>
+          <w:tcPr/>
+          <w:p>
+            <w:pPr>
+              <w:pStyle w:val="Compact"/>
+              <w:jc w:val="right"/>
+            </w:pPr>
+            <w:r>
+              <w:t xml:space="preserve">0.30</w:t>
+            </w:r>
+          </w:p>
+        </w:tc>
+        <w:tc>
+          <w:tcPr/>
+          <w:p>
+            <w:pPr>
+              <w:pStyle w:val="Compact"/>
+              <w:jc w:val="right"/>
+            </w:pPr>
+            <w:r>
+              <w:t xml:space="preserve">0.55</w:t>
+            </w:r>
+          </w:p>
+        </w:tc>
+        <w:tc>
+          <w:tcPr/>
+          <w:p>
+            <w:pPr>
+              <w:pStyle w:val="Compact"/>
+              <w:jc w:val="right"/>
+            </w:pPr>
+            <w:r>
+              <w:t xml:space="preserve">0.50</w:t>
+            </w:r>
+          </w:p>
+        </w:tc>
+      </w:tr>
+    </w:tbl>
+    <w:p>
+      <w:pPr>
+        <w:pStyle w:val="BodyText"/>
+      </w:pPr>
+      <w:r>
+        <w:t xml:space="preserve">Hence, 2 different approaches perform best for the five outcomes. Because this</w:t>
+      </w:r>
+      <w:r>
+        <w:t xml:space="preserve"> </w:t>
+      </w:r>
+      <w:r>
+        <w:t xml:space="preserve">table does not take into account the magnitude of the difference, we summarize</w:t>
+      </w:r>
+      <w:r>
+        <w:t xml:space="preserve"> </w:t>
+      </w:r>
+      <w:r>
+        <w:t xml:space="preserve">the difference in estimated values between these two approaches next in</w:t>
+      </w:r>
+      <w:r>
+        <w:t xml:space="preserve"> </w:t>
+      </w:r>
+      <w:r>
+        <w:t xml:space="preserve">histograms. Each histogram contains 20 such differences, 1 for each imputed data</w:t>
+      </w:r>
+      <w:r>
+        <w:t xml:space="preserve"> </w:t>
+      </w:r>
+      <w:r>
+        <w:t xml:space="preserve">set.</w:t>
+      </w:r>
+    </w:p>
+    <w:p>
+      <w:pPr>
+        <w:pStyle w:val="BodyText"/>
+      </w:pPr>
+      <w:r>
+        <w:drawing>
+          <wp:inline>
+            <wp:extent cx="5334000" cy="2133600"/>
+            <wp:effectExtent b="0" l="0" r="0" t="0"/>
+            <wp:docPr descr="" title="" id="37" name="Picture"/>
+            <a:graphic>
+              <a:graphicData uri="http://schemas.openxmlformats.org/drawingml/2006/picture">
+                <pic:pic>
+                  <pic:nvPicPr>
+                    <pic:cNvPr descr="tuning-parameters-results_files/figure-docx/unnamed-chunk-11-1.png" id="38" name="Picture"/>
+                    <pic:cNvPicPr>
+                      <a:picLocks noChangeArrowheads="1" noChangeAspect="1"/>
+                    </pic:cNvPicPr>
+                  </pic:nvPicPr>
+                  <pic:blipFill>
+                    <a:blip r:embed="rId36"/>
+                    <a:stretch>
+                      <a:fillRect/>
+                    </a:stretch>
+                  </pic:blipFill>
+                  <pic:spPr bwMode="auto">
+                    <a:xfrm>
+                      <a:off x="0" y="0"/>
+                      <a:ext cx="5334000" cy="2133600"/>
+                    </a:xfrm>
+                    <a:prstGeom prst="rect">
+                      <a:avLst/>
+                    </a:prstGeom>
+                    <a:noFill/>
+                    <a:ln w="9525">
+                      <a:noFill/>
+                      <a:headEnd/>
+                      <a:tailEnd/>
+                    </a:ln>
+                  </pic:spPr>
+                </pic:pic>
+              </a:graphicData>
+            </a:graphic>
+          </wp:inline>
+        </w:drawing>
+      </w:r>
+    </w:p>
+    <w:bookmarkEnd w:id="39"/>
+    <w:bookmarkEnd w:id="40"/>
+    <w:bookmarkStart w:id="44" w:name="starting-values"/>
     <w:p>
       <w:pPr>
         <w:pStyle w:val="Heading1"/>
@@ -3477,18 +3519,18 @@
           <wp:inline>
             <wp:extent cx="5334000" cy="2133600"/>
             <wp:effectExtent b="0" l="0" r="0" t="0"/>
-            <wp:docPr descr="" title="" id="39" name="Picture"/>
+            <wp:docPr descr="" title="" id="42" name="Picture"/>
             <a:graphic>
               <a:graphicData uri="http://schemas.openxmlformats.org/drawingml/2006/picture">
                 <pic:pic>
                   <pic:nvPicPr>
-                    <pic:cNvPr descr="tuning-parameters-results_files/figure-docx/unnamed-chunk-12-1.png" id="40" name="Picture"/>
+                    <pic:cNvPr descr="tuning-parameters-results_files/figure-docx/unnamed-chunk-12-1.png" id="43" name="Picture"/>
                     <pic:cNvPicPr>
                       <a:picLocks noChangeArrowheads="1" noChangeAspect="1"/>
                     </pic:cNvPicPr>
                   </pic:nvPicPr>
                   <pic:blipFill>
-                    <a:blip r:embed="rId38"/>
+                    <a:blip r:embed="rId41"/>
                     <a:stretch>
                       <a:fillRect/>
                     </a:stretch>
@@ -3868,8 +3910,8 @@
         </w:tc>
       </w:tr>
     </w:tbl>
-    <w:bookmarkEnd w:id="41"/>
-    <w:bookmarkStart w:id="42" w:name="conclusions"/>
+    <w:bookmarkEnd w:id="44"/>
+    <w:bookmarkStart w:id="45" w:name="conclusions"/>
     <w:p>
       <w:pPr>
         <w:pStyle w:val="Heading1"/>
@@ -4079,8 +4121,8 @@
         <w:t xml:space="preserve">regime.</w:t>
       </w:r>
     </w:p>
-    <w:bookmarkEnd w:id="42"/>
-    <w:bookmarkStart w:id="43" w:name="details-on-the-value-search-estimator"/>
+    <w:bookmarkEnd w:id="45"/>
+    <w:bookmarkStart w:id="46" w:name="details-on-the-value-search-estimator"/>
     <w:p>
       <w:pPr>
         <w:pStyle w:val="Heading1"/>
@@ -4465,7 +4507,7 @@
         <w:t xml:space="preserve">.</w:t>
       </w:r>
     </w:p>
-    <w:bookmarkEnd w:id="43"/>
+    <w:bookmarkEnd w:id="46"/>
     <w:sectPr/>
   </w:body>
 </w:document>

</xml_diff>